<commit_message>
pushed most recent resume
Updated resume to reflect most recent employment. Removed DE360 employment.
</commit_message>
<xml_diff>
--- a/Daniel_Kiselev_Resume_docx.docx
+++ b/Daniel_Kiselev_Resume_docx.docx
@@ -620,8 +620,6 @@
         </w:rPr>
         <w:tab/>
       </w:r>
-      <w:bookmarkStart w:id="0" w:name="_GoBack"/>
-      <w:bookmarkEnd w:id="0"/>
     </w:p>
     <w:p>
       <w:pPr>
@@ -645,7 +643,25 @@
           <w:sz w:val="24"/>
           <w:szCs w:val="24"/>
         </w:rPr>
-        <w:t>Received Google’s award for best use of Google Places API.</w:t>
+        <w:t xml:space="preserve">Received Google’s award for best use of Google </w:t>
+      </w:r>
+      <w:r>
+        <w:rPr>
+          <w:rFonts w:ascii="Times New Roman" w:eastAsia="Times New Roman" w:hAnsi="Times New Roman" w:cs="Times New Roman"/>
+          <w:color w:val="000000"/>
+          <w:sz w:val="24"/>
+          <w:szCs w:val="24"/>
+        </w:rPr>
+        <w:t>Cloud Platform</w:t>
+      </w:r>
+      <w:r>
+        <w:rPr>
+          <w:rFonts w:ascii="Times New Roman" w:eastAsia="Times New Roman" w:hAnsi="Times New Roman" w:cs="Times New Roman"/>
+          <w:color w:val="000000"/>
+          <w:sz w:val="24"/>
+          <w:szCs w:val="24"/>
+        </w:rPr>
+        <w:t xml:space="preserve"> API.</w:t>
       </w:r>
     </w:p>
     <w:p>
@@ -1208,6 +1224,366 @@
           <w:sz w:val="24"/>
           <w:szCs w:val="24"/>
         </w:rPr>
+        <w:t>MTX Group Inc</w:t>
+      </w:r>
+      <w:r>
+        <w:rPr>
+          <w:rFonts w:ascii="Times New Roman" w:eastAsia="Times New Roman" w:hAnsi="Times New Roman" w:cs="Times New Roman"/>
+          <w:b/>
+          <w:bCs/>
+          <w:color w:val="000000"/>
+          <w:sz w:val="24"/>
+          <w:szCs w:val="24"/>
+        </w:rPr>
+        <w:tab/>
+      </w:r>
+      <w:r>
+        <w:rPr>
+          <w:rFonts w:ascii="Times New Roman" w:eastAsia="Times New Roman" w:hAnsi="Times New Roman" w:cs="Times New Roman"/>
+          <w:b/>
+          <w:bCs/>
+          <w:color w:val="000000"/>
+          <w:sz w:val="24"/>
+          <w:szCs w:val="24"/>
+        </w:rPr>
+        <w:tab/>
+      </w:r>
+      <w:r>
+        <w:rPr>
+          <w:rFonts w:ascii="Times New Roman" w:eastAsia="Times New Roman" w:hAnsi="Times New Roman" w:cs="Times New Roman"/>
+          <w:b/>
+          <w:bCs/>
+          <w:color w:val="000000"/>
+          <w:sz w:val="24"/>
+          <w:szCs w:val="24"/>
+        </w:rPr>
+        <w:tab/>
+      </w:r>
+      <w:r>
+        <w:rPr>
+          <w:rFonts w:ascii="Times New Roman" w:eastAsia="Times New Roman" w:hAnsi="Times New Roman" w:cs="Times New Roman"/>
+          <w:b/>
+          <w:bCs/>
+          <w:color w:val="000000"/>
+          <w:sz w:val="24"/>
+          <w:szCs w:val="24"/>
+        </w:rPr>
+        <w:tab/>
+      </w:r>
+      <w:r>
+        <w:rPr>
+          <w:rFonts w:ascii="Times New Roman" w:eastAsia="Times New Roman" w:hAnsi="Times New Roman" w:cs="Times New Roman"/>
+          <w:b/>
+          <w:bCs/>
+          <w:color w:val="000000"/>
+          <w:sz w:val="24"/>
+          <w:szCs w:val="24"/>
+        </w:rPr>
+        <w:tab/>
+      </w:r>
+      <w:r>
+        <w:rPr>
+          <w:rFonts w:ascii="Times New Roman" w:eastAsia="Times New Roman" w:hAnsi="Times New Roman" w:cs="Times New Roman"/>
+          <w:b/>
+          <w:bCs/>
+          <w:color w:val="000000"/>
+          <w:sz w:val="24"/>
+          <w:szCs w:val="24"/>
+        </w:rPr>
+        <w:tab/>
+      </w:r>
+      <w:r>
+        <w:rPr>
+          <w:rFonts w:ascii="Times New Roman" w:eastAsia="Times New Roman" w:hAnsi="Times New Roman" w:cs="Times New Roman"/>
+          <w:b/>
+          <w:bCs/>
+          <w:color w:val="000000"/>
+          <w:sz w:val="24"/>
+          <w:szCs w:val="24"/>
+        </w:rPr>
+        <w:tab/>
+      </w:r>
+      <w:r>
+        <w:rPr>
+          <w:rFonts w:ascii="Times New Roman" w:eastAsia="Times New Roman" w:hAnsi="Times New Roman" w:cs="Times New Roman"/>
+          <w:b/>
+          <w:bCs/>
+          <w:color w:val="000000"/>
+          <w:sz w:val="24"/>
+          <w:szCs w:val="24"/>
+        </w:rPr>
+        <w:tab/>
+      </w:r>
+      <w:r>
+        <w:rPr>
+          <w:rFonts w:ascii="Times New Roman" w:eastAsia="Times New Roman" w:hAnsi="Times New Roman" w:cs="Times New Roman"/>
+          <w:b/>
+          <w:bCs/>
+          <w:color w:val="000000"/>
+          <w:sz w:val="24"/>
+          <w:szCs w:val="24"/>
+        </w:rPr>
+        <w:tab/>
+      </w:r>
+      <w:r>
+        <w:rPr>
+          <w:rFonts w:ascii="Times New Roman" w:eastAsia="Times New Roman" w:hAnsi="Times New Roman" w:cs="Times New Roman"/>
+          <w:b/>
+          <w:bCs/>
+          <w:color w:val="000000"/>
+          <w:sz w:val="24"/>
+          <w:szCs w:val="24"/>
+        </w:rPr>
+        <w:tab/>
+      </w:r>
+      <w:r>
+        <w:rPr>
+          <w:rFonts w:ascii="Times New Roman" w:eastAsia="Times New Roman" w:hAnsi="Times New Roman" w:cs="Times New Roman"/>
+          <w:b/>
+          <w:bCs/>
+          <w:color w:val="000000"/>
+          <w:sz w:val="24"/>
+          <w:szCs w:val="24"/>
+        </w:rPr>
+        <w:tab/>
+        <w:t xml:space="preserve">   Albany</w:t>
+      </w:r>
+      <w:r>
+        <w:rPr>
+          <w:rFonts w:ascii="Times New Roman" w:eastAsia="Times New Roman" w:hAnsi="Times New Roman" w:cs="Times New Roman"/>
+          <w:b/>
+          <w:bCs/>
+          <w:color w:val="000000"/>
+          <w:sz w:val="24"/>
+          <w:szCs w:val="24"/>
+        </w:rPr>
+        <w:t>, NY</w:t>
+      </w:r>
+    </w:p>
+    <w:p>
+      <w:pPr>
+        <w:spacing w:after="0" w:line="240" w:lineRule="auto"/>
+        <w:rPr>
+          <w:rFonts w:ascii="-webkit-standard" w:eastAsia="Times New Roman" w:hAnsi="-webkit-standard" w:cs="Times New Roman"/>
+          <w:color w:val="000000"/>
+          <w:sz w:val="24"/>
+          <w:szCs w:val="24"/>
+        </w:rPr>
+      </w:pPr>
+      <w:r>
+        <w:rPr>
+          <w:rFonts w:ascii="Times New Roman" w:eastAsia="Times New Roman" w:hAnsi="Times New Roman" w:cs="Times New Roman"/>
+          <w:i/>
+          <w:iCs/>
+          <w:color w:val="000000"/>
+          <w:sz w:val="24"/>
+          <w:szCs w:val="24"/>
+        </w:rPr>
+        <w:t>Software Engineer – Machine Learning</w:t>
+      </w:r>
+      <w:r>
+        <w:rPr>
+          <w:rFonts w:ascii="Times New Roman" w:eastAsia="Times New Roman" w:hAnsi="Times New Roman" w:cs="Times New Roman"/>
+          <w:i/>
+          <w:iCs/>
+          <w:color w:val="000000"/>
+          <w:sz w:val="24"/>
+          <w:szCs w:val="24"/>
+        </w:rPr>
+        <w:tab/>
+      </w:r>
+      <w:r>
+        <w:rPr>
+          <w:rFonts w:ascii="Times New Roman" w:eastAsia="Times New Roman" w:hAnsi="Times New Roman" w:cs="Times New Roman"/>
+          <w:i/>
+          <w:iCs/>
+          <w:color w:val="000000"/>
+          <w:sz w:val="24"/>
+          <w:szCs w:val="24"/>
+        </w:rPr>
+        <w:tab/>
+      </w:r>
+      <w:r>
+        <w:rPr>
+          <w:rFonts w:ascii="Times New Roman" w:eastAsia="Times New Roman" w:hAnsi="Times New Roman" w:cs="Times New Roman"/>
+          <w:i/>
+          <w:iCs/>
+          <w:color w:val="000000"/>
+          <w:sz w:val="24"/>
+          <w:szCs w:val="24"/>
+        </w:rPr>
+        <w:tab/>
+      </w:r>
+      <w:r>
+        <w:rPr>
+          <w:rFonts w:ascii="Times New Roman" w:eastAsia="Times New Roman" w:hAnsi="Times New Roman" w:cs="Times New Roman"/>
+          <w:i/>
+          <w:iCs/>
+          <w:color w:val="000000"/>
+          <w:sz w:val="24"/>
+          <w:szCs w:val="24"/>
+        </w:rPr>
+        <w:tab/>
+      </w:r>
+      <w:r>
+        <w:rPr>
+          <w:rFonts w:ascii="Times New Roman" w:eastAsia="Times New Roman" w:hAnsi="Times New Roman" w:cs="Times New Roman"/>
+          <w:i/>
+          <w:iCs/>
+          <w:color w:val="000000"/>
+          <w:sz w:val="24"/>
+          <w:szCs w:val="24"/>
+        </w:rPr>
+        <w:tab/>
+      </w:r>
+      <w:r>
+        <w:rPr>
+          <w:rFonts w:ascii="Times New Roman" w:eastAsia="Times New Roman" w:hAnsi="Times New Roman" w:cs="Times New Roman"/>
+          <w:i/>
+          <w:iCs/>
+          <w:color w:val="000000"/>
+          <w:sz w:val="24"/>
+          <w:szCs w:val="24"/>
+        </w:rPr>
+        <w:tab/>
+        <w:t xml:space="preserve">      </w:t>
+      </w:r>
+      <w:r>
+        <w:rPr>
+          <w:rFonts w:ascii="Times New Roman" w:eastAsia="Times New Roman" w:hAnsi="Times New Roman" w:cs="Times New Roman"/>
+          <w:color w:val="000000"/>
+          <w:sz w:val="24"/>
+          <w:szCs w:val="24"/>
+        </w:rPr>
+        <w:t>September</w:t>
+      </w:r>
+      <w:r>
+        <w:rPr>
+          <w:rFonts w:ascii="Times New Roman" w:eastAsia="Times New Roman" w:hAnsi="Times New Roman" w:cs="Times New Roman"/>
+          <w:color w:val="000000"/>
+          <w:sz w:val="24"/>
+          <w:szCs w:val="24"/>
+        </w:rPr>
+        <w:t xml:space="preserve"> 201</w:t>
+      </w:r>
+      <w:r>
+        <w:rPr>
+          <w:rFonts w:ascii="Times New Roman" w:eastAsia="Times New Roman" w:hAnsi="Times New Roman" w:cs="Times New Roman"/>
+          <w:color w:val="000000"/>
+          <w:sz w:val="24"/>
+          <w:szCs w:val="24"/>
+        </w:rPr>
+        <w:t>9</w:t>
+      </w:r>
+      <w:r>
+        <w:rPr>
+          <w:rFonts w:ascii="Times New Roman" w:eastAsia="Times New Roman" w:hAnsi="Times New Roman" w:cs="Times New Roman"/>
+          <w:color w:val="000000"/>
+          <w:sz w:val="24"/>
+          <w:szCs w:val="24"/>
+        </w:rPr>
+        <w:t xml:space="preserve"> -</w:t>
+      </w:r>
+      <w:r>
+        <w:rPr>
+          <w:rFonts w:ascii="Times New Roman" w:eastAsia="Times New Roman" w:hAnsi="Times New Roman" w:cs="Times New Roman"/>
+          <w:color w:val="000000"/>
+          <w:sz w:val="24"/>
+          <w:szCs w:val="24"/>
+        </w:rPr>
+        <w:t xml:space="preserve"> Present</w:t>
+      </w:r>
+    </w:p>
+    <w:p>
+      <w:pPr>
+        <w:numPr>
+          <w:ilvl w:val="0"/>
+          <w:numId w:val="17"/>
+        </w:numPr>
+        <w:spacing w:after="0" w:line="240" w:lineRule="auto"/>
+        <w:textAlignment w:val="baseline"/>
+        <w:rPr>
+          <w:rFonts w:ascii="Times New Roman" w:eastAsia="Times New Roman" w:hAnsi="Times New Roman" w:cs="Times New Roman"/>
+          <w:b/>
+          <w:bCs/>
+          <w:color w:val="000000"/>
+          <w:sz w:val="24"/>
+          <w:szCs w:val="24"/>
+        </w:rPr>
+      </w:pPr>
+      <w:r>
+        <w:rPr>
+          <w:rFonts w:ascii="Times New Roman" w:eastAsia="Times New Roman" w:hAnsi="Times New Roman" w:cs="Times New Roman"/>
+          <w:color w:val="000000"/>
+          <w:sz w:val="24"/>
+          <w:szCs w:val="24"/>
+        </w:rPr>
+        <w:t>Generating Machine Learning models to streamline internal sales processes</w:t>
+      </w:r>
+    </w:p>
+    <w:p>
+      <w:pPr>
+        <w:numPr>
+          <w:ilvl w:val="0"/>
+          <w:numId w:val="17"/>
+        </w:numPr>
+        <w:spacing w:after="0" w:line="240" w:lineRule="auto"/>
+        <w:textAlignment w:val="baseline"/>
+        <w:rPr>
+          <w:rFonts w:ascii="Times New Roman" w:eastAsia="Times New Roman" w:hAnsi="Times New Roman" w:cs="Times New Roman"/>
+          <w:b/>
+          <w:bCs/>
+          <w:color w:val="000000"/>
+          <w:sz w:val="24"/>
+          <w:szCs w:val="24"/>
+        </w:rPr>
+      </w:pPr>
+      <w:r>
+        <w:rPr>
+          <w:rFonts w:ascii="Times New Roman" w:eastAsia="Times New Roman" w:hAnsi="Times New Roman" w:cs="Times New Roman"/>
+          <w:color w:val="000000"/>
+          <w:sz w:val="24"/>
+          <w:szCs w:val="24"/>
+        </w:rPr>
+        <w:t xml:space="preserve">Developing software for clients and internal company initiatives. </w:t>
+      </w:r>
+      <w:bookmarkStart w:id="0" w:name="_GoBack"/>
+      <w:bookmarkEnd w:id="0"/>
+    </w:p>
+    <w:p>
+      <w:pPr>
+        <w:spacing w:after="0" w:line="240" w:lineRule="auto"/>
+        <w:ind w:left="720"/>
+        <w:textAlignment w:val="baseline"/>
+        <w:rPr>
+          <w:rFonts w:ascii="Times New Roman" w:eastAsia="Times New Roman" w:hAnsi="Times New Roman" w:cs="Times New Roman"/>
+          <w:b/>
+          <w:bCs/>
+          <w:color w:val="000000"/>
+          <w:sz w:val="24"/>
+          <w:szCs w:val="24"/>
+        </w:rPr>
+      </w:pPr>
+    </w:p>
+    <w:p>
+      <w:pPr>
+        <w:spacing w:after="0" w:line="240" w:lineRule="auto"/>
+        <w:rPr>
+          <w:rFonts w:ascii="-webkit-standard" w:eastAsia="Times New Roman" w:hAnsi="-webkit-standard" w:cs="Times New Roman"/>
+          <w:color w:val="000000"/>
+          <w:sz w:val="24"/>
+          <w:szCs w:val="24"/>
+        </w:rPr>
+      </w:pPr>
+      <w:r>
+        <w:rPr>
+          <w:rFonts w:ascii="Times New Roman" w:eastAsia="Times New Roman" w:hAnsi="Times New Roman" w:cs="Times New Roman"/>
+          <w:b/>
+          <w:bCs/>
+          <w:color w:val="000000"/>
+          <w:sz w:val="24"/>
+          <w:szCs w:val="24"/>
+        </w:rPr>
         <w:t>University of Rochester-Mobile App Development</w:t>
       </w:r>
       <w:r>
@@ -1811,300 +2187,6 @@
           <w:szCs w:val="24"/>
         </w:rPr>
         <w:t xml:space="preserve">Created machine learning algorithms to classify images of hand-written text. </w:t>
-      </w:r>
-    </w:p>
-    <w:p>
-      <w:pPr>
-        <w:spacing w:after="0" w:line="240" w:lineRule="auto"/>
-        <w:rPr>
-          <w:rFonts w:ascii="Times New Roman" w:eastAsia="Times New Roman" w:hAnsi="Times New Roman" w:cs="Times New Roman"/>
-          <w:b/>
-          <w:bCs/>
-          <w:color w:val="000000"/>
-          <w:sz w:val="24"/>
-          <w:szCs w:val="24"/>
-        </w:rPr>
-      </w:pPr>
-    </w:p>
-    <w:p>
-      <w:pPr>
-        <w:spacing w:after="0" w:line="240" w:lineRule="auto"/>
-        <w:rPr>
-          <w:rFonts w:ascii="-webkit-standard" w:eastAsia="Times New Roman" w:hAnsi="-webkit-standard" w:cs="Times New Roman"/>
-          <w:color w:val="000000"/>
-          <w:sz w:val="24"/>
-          <w:szCs w:val="24"/>
-        </w:rPr>
-      </w:pPr>
-      <w:r>
-        <w:rPr>
-          <w:rFonts w:ascii="Times New Roman" w:eastAsia="Times New Roman" w:hAnsi="Times New Roman" w:cs="Times New Roman"/>
-          <w:b/>
-          <w:bCs/>
-          <w:color w:val="000000"/>
-          <w:sz w:val="24"/>
-          <w:szCs w:val="24"/>
-        </w:rPr>
-        <w:t>Dwight-Englewood School/ DE 360</w:t>
-      </w:r>
-      <w:r>
-        <w:rPr>
-          <w:rFonts w:ascii="Times New Roman" w:eastAsia="Times New Roman" w:hAnsi="Times New Roman" w:cs="Times New Roman"/>
-          <w:b/>
-          <w:bCs/>
-          <w:color w:val="000000"/>
-          <w:sz w:val="24"/>
-          <w:szCs w:val="24"/>
-        </w:rPr>
-        <w:tab/>
-      </w:r>
-      <w:r>
-        <w:rPr>
-          <w:rFonts w:ascii="Times New Roman" w:eastAsia="Times New Roman" w:hAnsi="Times New Roman" w:cs="Times New Roman"/>
-          <w:b/>
-          <w:bCs/>
-          <w:color w:val="000000"/>
-          <w:sz w:val="24"/>
-          <w:szCs w:val="24"/>
-        </w:rPr>
-        <w:tab/>
-      </w:r>
-      <w:r>
-        <w:rPr>
-          <w:rFonts w:ascii="Times New Roman" w:eastAsia="Times New Roman" w:hAnsi="Times New Roman" w:cs="Times New Roman"/>
-          <w:b/>
-          <w:bCs/>
-          <w:color w:val="000000"/>
-          <w:sz w:val="24"/>
-          <w:szCs w:val="24"/>
-        </w:rPr>
-        <w:tab/>
-      </w:r>
-      <w:r>
-        <w:rPr>
-          <w:rFonts w:ascii="Times New Roman" w:eastAsia="Times New Roman" w:hAnsi="Times New Roman" w:cs="Times New Roman"/>
-          <w:b/>
-          <w:bCs/>
-          <w:color w:val="000000"/>
-          <w:sz w:val="24"/>
-          <w:szCs w:val="24"/>
-        </w:rPr>
-        <w:tab/>
-      </w:r>
-      <w:r>
-        <w:rPr>
-          <w:rFonts w:ascii="Times New Roman" w:eastAsia="Times New Roman" w:hAnsi="Times New Roman" w:cs="Times New Roman"/>
-          <w:b/>
-          <w:bCs/>
-          <w:color w:val="000000"/>
-          <w:sz w:val="24"/>
-          <w:szCs w:val="24"/>
-        </w:rPr>
-        <w:tab/>
-      </w:r>
-      <w:r>
-        <w:rPr>
-          <w:rFonts w:ascii="Times New Roman" w:eastAsia="Times New Roman" w:hAnsi="Times New Roman" w:cs="Times New Roman"/>
-          <w:b/>
-          <w:bCs/>
-          <w:color w:val="000000"/>
-          <w:sz w:val="24"/>
-          <w:szCs w:val="24"/>
-        </w:rPr>
-        <w:tab/>
-      </w:r>
-      <w:r>
-        <w:rPr>
-          <w:rFonts w:ascii="Times New Roman" w:eastAsia="Times New Roman" w:hAnsi="Times New Roman" w:cs="Times New Roman"/>
-          <w:b/>
-          <w:bCs/>
-          <w:color w:val="000000"/>
-          <w:sz w:val="24"/>
-          <w:szCs w:val="24"/>
-        </w:rPr>
-        <w:tab/>
-      </w:r>
-      <w:r>
-        <w:rPr>
-          <w:rFonts w:ascii="Times New Roman" w:eastAsia="Times New Roman" w:hAnsi="Times New Roman" w:cs="Times New Roman"/>
-          <w:b/>
-          <w:bCs/>
-          <w:color w:val="000000"/>
-          <w:sz w:val="24"/>
-          <w:szCs w:val="24"/>
-        </w:rPr>
-        <w:tab/>
-        <w:t xml:space="preserve">          </w:t>
-      </w:r>
-      <w:r>
-        <w:rPr>
-          <w:rFonts w:ascii="Times New Roman" w:eastAsia="Times New Roman" w:hAnsi="Times New Roman" w:cs="Times New Roman"/>
-          <w:b/>
-          <w:bCs/>
-          <w:color w:val="000000"/>
-          <w:sz w:val="24"/>
-          <w:szCs w:val="24"/>
-        </w:rPr>
-        <w:t>Englewood, NJ</w:t>
-      </w:r>
-    </w:p>
-    <w:p>
-      <w:pPr>
-        <w:spacing w:after="0" w:line="240" w:lineRule="auto"/>
-        <w:rPr>
-          <w:rFonts w:ascii="-webkit-standard" w:eastAsia="Times New Roman" w:hAnsi="-webkit-standard" w:cs="Times New Roman"/>
-          <w:color w:val="000000"/>
-          <w:sz w:val="24"/>
-          <w:szCs w:val="24"/>
-        </w:rPr>
-      </w:pPr>
-      <w:r>
-        <w:rPr>
-          <w:rFonts w:ascii="Times New Roman" w:eastAsia="Times New Roman" w:hAnsi="Times New Roman" w:cs="Times New Roman"/>
-          <w:i/>
-          <w:iCs/>
-          <w:color w:val="000000"/>
-          <w:sz w:val="24"/>
-          <w:szCs w:val="24"/>
-        </w:rPr>
-        <w:t>Technology Teacher Assistant</w:t>
-      </w:r>
-      <w:r>
-        <w:rPr>
-          <w:rFonts w:ascii="Times New Roman" w:eastAsia="Times New Roman" w:hAnsi="Times New Roman" w:cs="Times New Roman"/>
-          <w:i/>
-          <w:iCs/>
-          <w:color w:val="000000"/>
-          <w:sz w:val="24"/>
-          <w:szCs w:val="24"/>
-        </w:rPr>
-        <w:tab/>
-      </w:r>
-      <w:r>
-        <w:rPr>
-          <w:rFonts w:ascii="Times New Roman" w:eastAsia="Times New Roman" w:hAnsi="Times New Roman" w:cs="Times New Roman"/>
-          <w:i/>
-          <w:iCs/>
-          <w:color w:val="000000"/>
-          <w:sz w:val="24"/>
-          <w:szCs w:val="24"/>
-        </w:rPr>
-        <w:tab/>
-      </w:r>
-      <w:r>
-        <w:rPr>
-          <w:rFonts w:ascii="Times New Roman" w:eastAsia="Times New Roman" w:hAnsi="Times New Roman" w:cs="Times New Roman"/>
-          <w:i/>
-          <w:iCs/>
-          <w:color w:val="000000"/>
-          <w:sz w:val="24"/>
-          <w:szCs w:val="24"/>
-        </w:rPr>
-        <w:tab/>
-      </w:r>
-      <w:r>
-        <w:rPr>
-          <w:rFonts w:ascii="Times New Roman" w:eastAsia="Times New Roman" w:hAnsi="Times New Roman" w:cs="Times New Roman"/>
-          <w:i/>
-          <w:iCs/>
-          <w:color w:val="000000"/>
-          <w:sz w:val="24"/>
-          <w:szCs w:val="24"/>
-        </w:rPr>
-        <w:tab/>
-      </w:r>
-      <w:r>
-        <w:rPr>
-          <w:rFonts w:ascii="Times New Roman" w:eastAsia="Times New Roman" w:hAnsi="Times New Roman" w:cs="Times New Roman"/>
-          <w:i/>
-          <w:iCs/>
-          <w:color w:val="000000"/>
-          <w:sz w:val="24"/>
-          <w:szCs w:val="24"/>
-        </w:rPr>
-        <w:tab/>
-      </w:r>
-      <w:r>
-        <w:rPr>
-          <w:rFonts w:ascii="Times New Roman" w:eastAsia="Times New Roman" w:hAnsi="Times New Roman" w:cs="Times New Roman"/>
-          <w:i/>
-          <w:iCs/>
-          <w:color w:val="000000"/>
-          <w:sz w:val="24"/>
-          <w:szCs w:val="24"/>
-        </w:rPr>
-        <w:tab/>
-      </w:r>
-      <w:r>
-        <w:rPr>
-          <w:rFonts w:ascii="Times New Roman" w:eastAsia="Times New Roman" w:hAnsi="Times New Roman" w:cs="Times New Roman"/>
-          <w:i/>
-          <w:iCs/>
-          <w:color w:val="000000"/>
-          <w:sz w:val="24"/>
-          <w:szCs w:val="24"/>
-        </w:rPr>
-        <w:tab/>
-        <w:t xml:space="preserve">        </w:t>
-      </w:r>
-      <w:r>
-        <w:rPr>
-          <w:rFonts w:ascii="Times New Roman" w:eastAsia="Times New Roman" w:hAnsi="Times New Roman" w:cs="Times New Roman"/>
-          <w:color w:val="000000"/>
-          <w:sz w:val="24"/>
-          <w:szCs w:val="24"/>
-        </w:rPr>
-        <w:t>July 2017 - August 2017</w:t>
-      </w:r>
-    </w:p>
-    <w:p>
-      <w:pPr>
-        <w:numPr>
-          <w:ilvl w:val="0"/>
-          <w:numId w:val="18"/>
-        </w:numPr>
-        <w:spacing w:after="0" w:line="240" w:lineRule="auto"/>
-        <w:textAlignment w:val="baseline"/>
-        <w:rPr>
-          <w:rFonts w:ascii="Times New Roman" w:eastAsia="Times New Roman" w:hAnsi="Times New Roman" w:cs="Times New Roman"/>
-          <w:color w:val="000000"/>
-          <w:sz w:val="24"/>
-          <w:szCs w:val="24"/>
-        </w:rPr>
-      </w:pPr>
-      <w:r>
-        <w:rPr>
-          <w:rFonts w:ascii="Times New Roman" w:eastAsia="Times New Roman" w:hAnsi="Times New Roman" w:cs="Times New Roman"/>
-          <w:color w:val="000000"/>
-          <w:sz w:val="24"/>
-          <w:szCs w:val="24"/>
-        </w:rPr>
-        <w:t xml:space="preserve">Taught summer courses on the fundamentals of Unity, Python, and Raspberry Pi. </w:t>
-      </w:r>
-    </w:p>
-    <w:p>
-      <w:pPr>
-        <w:numPr>
-          <w:ilvl w:val="0"/>
-          <w:numId w:val="18"/>
-        </w:numPr>
-        <w:spacing w:after="0" w:line="240" w:lineRule="auto"/>
-        <w:textAlignment w:val="baseline"/>
-        <w:rPr>
-          <w:rFonts w:ascii="Times New Roman" w:eastAsia="Times New Roman" w:hAnsi="Times New Roman" w:cs="Times New Roman"/>
-          <w:color w:val="000000"/>
-          <w:sz w:val="24"/>
-          <w:szCs w:val="24"/>
-        </w:rPr>
-      </w:pPr>
-      <w:r>
-        <w:rPr>
-          <w:rFonts w:ascii="Times New Roman" w:eastAsia="Times New Roman" w:hAnsi="Times New Roman" w:cs="Times New Roman"/>
-          <w:color w:val="000000"/>
-          <w:sz w:val="24"/>
-          <w:szCs w:val="24"/>
-        </w:rPr>
-        <w:t>Maintained accurate financial records.</w:t>
       </w:r>
     </w:p>
     <w:p>
@@ -4797,7 +4879,7 @@
     </w:rPrDefault>
     <w:pPrDefault/>
   </w:docDefaults>
-  <w:latentStyles w:defLockedState="0" w:defUIPriority="99" w:defSemiHidden="0" w:defUnhideWhenUsed="0" w:defQFormat="0" w:count="377">
+  <w:latentStyles w:defLockedState="0" w:defUIPriority="99" w:defSemiHidden="0" w:defUnhideWhenUsed="0" w:defQFormat="0" w:count="376">
     <w:lsdException w:name="Normal" w:uiPriority="0" w:qFormat="1"/>
     <w:lsdException w:name="heading 1" w:uiPriority="9" w:qFormat="1"/>
     <w:lsdException w:name="heading 2" w:semiHidden="1" w:uiPriority="9" w:unhideWhenUsed="1" w:qFormat="1"/>
@@ -4903,6 +4985,7 @@
     <w:lsdException w:name="HTML Sample" w:semiHidden="1" w:unhideWhenUsed="1"/>
     <w:lsdException w:name="HTML Typewriter" w:semiHidden="1" w:unhideWhenUsed="1"/>
     <w:lsdException w:name="HTML Variable" w:semiHidden="1" w:unhideWhenUsed="1"/>
+    <w:lsdException w:name="Normal Table" w:semiHidden="1" w:unhideWhenUsed="1"/>
     <w:lsdException w:name="annotation subject" w:semiHidden="1" w:unhideWhenUsed="1"/>
     <w:lsdException w:name="No List" w:semiHidden="1" w:unhideWhenUsed="1"/>
     <w:lsdException w:name="Outline List 1" w:semiHidden="1" w:unhideWhenUsed="1"/>
@@ -4949,8 +5032,10 @@
     <w:lsdException w:name="Table Subtle 2" w:semiHidden="1" w:unhideWhenUsed="1"/>
     <w:lsdException w:name="Table Web 1" w:semiHidden="1" w:unhideWhenUsed="1"/>
     <w:lsdException w:name="Table Web 2" w:semiHidden="1" w:unhideWhenUsed="1"/>
+    <w:lsdException w:name="Table Web 3" w:semiHidden="1" w:unhideWhenUsed="1"/>
     <w:lsdException w:name="Balloon Text" w:semiHidden="1" w:unhideWhenUsed="1"/>
     <w:lsdException w:name="Table Grid" w:uiPriority="39"/>
+    <w:lsdException w:name="Table Theme" w:semiHidden="1" w:unhideWhenUsed="1"/>
     <w:lsdException w:name="Placeholder Text" w:semiHidden="1"/>
     <w:lsdException w:name="No Spacing" w:uiPriority="1" w:qFormat="1"/>
     <w:lsdException w:name="Light Shading" w:uiPriority="60"/>
@@ -5171,7 +5256,6 @@
     <w:lsdException w:name="Hashtag" w:semiHidden="1" w:unhideWhenUsed="1"/>
     <w:lsdException w:name="Unresolved Mention" w:semiHidden="1" w:unhideWhenUsed="1"/>
     <w:lsdException w:name="Smart Link" w:semiHidden="1" w:unhideWhenUsed="1"/>
-    <w:lsdException w:name="Smart Link Error" w:semiHidden="1" w:unhideWhenUsed="1"/>
   </w:latentStyles>
   <w:style w:type="paragraph" w:default="1" w:styleId="Normal">
     <w:name w:val="Normal"/>

</xml_diff>

<commit_message>
latest updates august 7 2025
</commit_message>
<xml_diff>
--- a/Daniel_Kiselev_Resume_docx.docx
+++ b/Daniel_Kiselev_Resume_docx.docx
@@ -81,18 +81,24 @@
         </w:rPr>
         <w:t xml:space="preserve"> </w:t>
       </w:r>
-      <w:r>
-        <w:rPr>
-          <w:rFonts w:ascii="Times New Roman" w:hAnsi="Times New Roman" w:cs="Times New Roman"/>
-        </w:rPr>
-        <w:t>daniel</w:t>
-      </w:r>
-      <w:r>
-        <w:rPr>
-          <w:rFonts w:ascii="Times New Roman" w:hAnsi="Times New Roman" w:cs="Times New Roman"/>
-        </w:rPr>
-        <w:t>@danielkiselev.com</w:t>
-      </w:r>
+      <w:hyperlink r:id="rId8" w:history="1">
+        <w:r>
+          <w:rPr>
+            <w:rStyle w:val="Hyperlink"/>
+            <w:rFonts w:ascii="Times New Roman" w:hAnsi="Times New Roman" w:cs="Times New Roman"/>
+            <w:u w:val="none"/>
+          </w:rPr>
+          <w:t>daniel</w:t>
+        </w:r>
+        <w:r>
+          <w:rPr>
+            <w:rStyle w:val="Hyperlink"/>
+            <w:rFonts w:ascii="Times New Roman" w:hAnsi="Times New Roman" w:cs="Times New Roman"/>
+            <w:u w:val="none"/>
+          </w:rPr>
+          <w:t>@danielkiselev.com</w:t>
+        </w:r>
+      </w:hyperlink>
     </w:p>
     <w:p>
       <w:pPr>
@@ -142,19 +148,29 @@
       </w:r>
       <w:r>
         <w:rPr>
-          <w:rFonts w:ascii="Times New Roman" w:eastAsia="Times New Roman" w:hAnsi="Times New Roman" w:cs="Times New Roman"/>
-          <w:b/>
-          <w:bCs/>
-        </w:rPr>
-        <w:tab/>
-      </w:r>
-      <w:r>
-        <w:rPr>
-          <w:rFonts w:ascii="Times New Roman" w:eastAsia="Times New Roman" w:hAnsi="Times New Roman" w:cs="Times New Roman"/>
-          <w:b/>
-          <w:bCs/>
-        </w:rPr>
-        <w:tab/>
+          <w:rFonts w:ascii="Times New Roman" w:hAnsi="Times New Roman" w:cs="Times New Roman"/>
+          <w:b/>
+          <w:bCs/>
+        </w:rPr>
+        <w:t xml:space="preserve"> (DBA </w:t>
+      </w:r>
+      <w:proofErr w:type="spellStart"/>
+      <w:r>
+        <w:rPr>
+          <w:rFonts w:ascii="Times New Roman" w:hAnsi="Times New Roman" w:cs="Times New Roman"/>
+          <w:b/>
+          <w:bCs/>
+        </w:rPr>
+        <w:t>HouseFacts</w:t>
+      </w:r>
+      <w:proofErr w:type="spellEnd"/>
+      <w:r>
+        <w:rPr>
+          <w:rFonts w:ascii="Times New Roman" w:hAnsi="Times New Roman" w:cs="Times New Roman"/>
+          <w:b/>
+          <w:bCs/>
+        </w:rPr>
+        <w:t>)</w:t>
       </w:r>
       <w:r>
         <w:rPr>
@@ -256,6 +272,7 @@
           <w:iCs/>
         </w:rPr>
         <w:tab/>
+        <w:t xml:space="preserve">                                                                                      </w:t>
       </w:r>
       <w:r>
         <w:rPr>
@@ -263,7 +280,7 @@
           <w:i/>
           <w:iCs/>
         </w:rPr>
-        <w:t xml:space="preserve">                                                                                      </w:t>
+        <w:t xml:space="preserve">             </w:t>
       </w:r>
       <w:r>
         <w:rPr>
@@ -271,51 +288,13 @@
           <w:i/>
           <w:iCs/>
         </w:rPr>
-        <w:t xml:space="preserve">             </w:t>
-      </w:r>
-      <w:r>
-        <w:rPr>
-          <w:rFonts w:ascii="Times New Roman" w:eastAsia="Times New Roman" w:hAnsi="Times New Roman" w:cs="Times New Roman"/>
-          <w:i/>
-          <w:iCs/>
-        </w:rPr>
         <w:t xml:space="preserve">  </w:t>
       </w:r>
       <w:r>
         <w:rPr>
           <w:rFonts w:ascii="Times New Roman" w:hAnsi="Times New Roman" w:cs="Times New Roman"/>
         </w:rPr>
-        <w:t>September</w:t>
-      </w:r>
-      <w:r>
-        <w:rPr>
-          <w:rFonts w:ascii="Times New Roman" w:hAnsi="Times New Roman" w:cs="Times New Roman"/>
-        </w:rPr>
-        <w:t xml:space="preserve"> 20</w:t>
-      </w:r>
-      <w:r>
-        <w:rPr>
-          <w:rFonts w:ascii="Times New Roman" w:hAnsi="Times New Roman" w:cs="Times New Roman"/>
-        </w:rPr>
-        <w:t xml:space="preserve">24 </w:t>
-      </w:r>
-      <w:r>
-        <w:rPr>
-          <w:rFonts w:ascii="Times New Roman" w:hAnsi="Times New Roman" w:cs="Times New Roman"/>
-        </w:rPr>
-        <w:t>–</w:t>
-      </w:r>
-      <w:r>
-        <w:rPr>
-          <w:rFonts w:ascii="Times New Roman" w:hAnsi="Times New Roman" w:cs="Times New Roman"/>
-        </w:rPr>
-        <w:t xml:space="preserve"> Current</w:t>
-      </w:r>
-      <w:r>
-        <w:rPr>
-          <w:rFonts w:ascii="Times New Roman" w:hAnsi="Times New Roman" w:cs="Times New Roman"/>
-        </w:rPr>
-        <w:t xml:space="preserve">  </w:t>
+        <w:t xml:space="preserve">September 2024 – Current  </w:t>
       </w:r>
     </w:p>
     <w:p>
@@ -330,41 +309,181 @@
           <w:rFonts w:ascii="Times New Roman" w:hAnsi="Times New Roman" w:cs="Times New Roman"/>
         </w:rPr>
       </w:pPr>
-      <w:r>
-        <w:rPr>
-          <w:rFonts w:ascii="Times New Roman" w:hAnsi="Times New Roman" w:cs="Times New Roman"/>
-        </w:rPr>
-        <w:t>Ensures a global dev team follows best practices and</w:t>
-      </w:r>
-      <w:r>
-        <w:rPr>
-          <w:rFonts w:ascii="Times New Roman" w:hAnsi="Times New Roman" w:cs="Times New Roman"/>
-        </w:rPr>
-        <w:t xml:space="preserve"> advises on </w:t>
-      </w:r>
-      <w:r>
-        <w:rPr>
-          <w:rFonts w:ascii="Times New Roman" w:hAnsi="Times New Roman" w:cs="Times New Roman"/>
-        </w:rPr>
-        <w:t>Google</w:t>
-      </w:r>
-      <w:r>
-        <w:rPr>
-          <w:rFonts w:ascii="Times New Roman" w:hAnsi="Times New Roman" w:cs="Times New Roman"/>
-        </w:rPr>
-        <w:t xml:space="preserve"> Cloud architecture </w:t>
-      </w:r>
-      <w:r>
-        <w:rPr>
-          <w:rFonts w:ascii="Times New Roman" w:hAnsi="Times New Roman" w:cs="Times New Roman"/>
-        </w:rPr>
-        <w:t>technical strategy</w:t>
-      </w:r>
-      <w:r>
-        <w:rPr>
-          <w:rFonts w:ascii="Times New Roman" w:hAnsi="Times New Roman" w:cs="Times New Roman"/>
-        </w:rPr>
-        <w:t>.</w:t>
+      <w:bookmarkStart w:id="0" w:name="OLE_LINK1"/>
+      <w:r>
+        <w:rPr>
+          <w:rFonts w:ascii="Times New Roman" w:hAnsi="Times New Roman" w:cs="Times New Roman"/>
+        </w:rPr>
+        <w:t>Advis</w:t>
+      </w:r>
+      <w:r>
+        <w:rPr>
+          <w:rFonts w:ascii="Times New Roman" w:hAnsi="Times New Roman" w:cs="Times New Roman"/>
+        </w:rPr>
+        <w:t xml:space="preserve">ing </w:t>
+      </w:r>
+      <w:r>
+        <w:rPr>
+          <w:rFonts w:ascii="Times New Roman" w:hAnsi="Times New Roman" w:cs="Times New Roman"/>
+        </w:rPr>
+        <w:t>the CEO on cloud architecture strategy</w:t>
+      </w:r>
+      <w:r>
+        <w:rPr>
+          <w:rFonts w:ascii="Times New Roman" w:hAnsi="Times New Roman" w:cs="Times New Roman"/>
+        </w:rPr>
+        <w:t xml:space="preserve"> and ensur</w:t>
+      </w:r>
+      <w:r>
+        <w:rPr>
+          <w:rFonts w:ascii="Times New Roman" w:hAnsi="Times New Roman" w:cs="Times New Roman"/>
+        </w:rPr>
+        <w:t>ing</w:t>
+      </w:r>
+      <w:r>
+        <w:rPr>
+          <w:rFonts w:ascii="Times New Roman" w:hAnsi="Times New Roman" w:cs="Times New Roman"/>
+        </w:rPr>
+        <w:t xml:space="preserve"> the g</w:t>
+      </w:r>
+      <w:r>
+        <w:rPr>
+          <w:rFonts w:ascii="Times New Roman" w:hAnsi="Times New Roman" w:cs="Times New Roman"/>
+        </w:rPr>
+        <w:t>lobal dev team follows best practices.</w:t>
+      </w:r>
+    </w:p>
+    <w:bookmarkEnd w:id="0"/>
+    <w:p>
+      <w:pPr>
+        <w:pStyle w:val="Body"/>
+        <w:spacing w:after="0" w:line="240" w:lineRule="auto"/>
+        <w:rPr>
+          <w:rFonts w:ascii="Times New Roman" w:eastAsia="Cambria" w:hAnsi="Times New Roman" w:cs="Times New Roman"/>
+        </w:rPr>
+      </w:pPr>
+      <w:proofErr w:type="spellStart"/>
+      <w:r>
+        <w:rPr>
+          <w:rFonts w:ascii="Times New Roman" w:hAnsi="Times New Roman" w:cs="Times New Roman"/>
+          <w:b/>
+          <w:bCs/>
+        </w:rPr>
+        <w:t>Insights.Money</w:t>
+      </w:r>
+      <w:proofErr w:type="spellEnd"/>
+      <w:r>
+        <w:rPr>
+          <w:rFonts w:ascii="Times New Roman" w:eastAsia="Times New Roman" w:hAnsi="Times New Roman" w:cs="Times New Roman"/>
+          <w:b/>
+          <w:bCs/>
+        </w:rPr>
+        <w:tab/>
+      </w:r>
+      <w:r>
+        <w:rPr>
+          <w:rFonts w:ascii="Times New Roman" w:eastAsia="Times New Roman" w:hAnsi="Times New Roman" w:cs="Times New Roman"/>
+          <w:b/>
+          <w:bCs/>
+        </w:rPr>
+        <w:tab/>
+      </w:r>
+      <w:r>
+        <w:rPr>
+          <w:rFonts w:ascii="Times New Roman" w:eastAsia="Times New Roman" w:hAnsi="Times New Roman" w:cs="Times New Roman"/>
+          <w:b/>
+          <w:bCs/>
+        </w:rPr>
+        <w:tab/>
+      </w:r>
+      <w:r>
+        <w:rPr>
+          <w:rFonts w:ascii="Times New Roman" w:eastAsia="Times New Roman" w:hAnsi="Times New Roman" w:cs="Times New Roman"/>
+          <w:b/>
+          <w:bCs/>
+        </w:rPr>
+        <w:tab/>
+      </w:r>
+      <w:r>
+        <w:rPr>
+          <w:rFonts w:ascii="Times New Roman" w:eastAsia="Times New Roman" w:hAnsi="Times New Roman" w:cs="Times New Roman"/>
+          <w:b/>
+          <w:bCs/>
+        </w:rPr>
+        <w:tab/>
+      </w:r>
+      <w:r>
+        <w:rPr>
+          <w:rFonts w:ascii="Times New Roman" w:eastAsia="Times New Roman" w:hAnsi="Times New Roman" w:cs="Times New Roman"/>
+          <w:b/>
+          <w:bCs/>
+        </w:rPr>
+        <w:tab/>
+      </w:r>
+      <w:r>
+        <w:rPr>
+          <w:rFonts w:ascii="Times New Roman" w:eastAsia="Times New Roman" w:hAnsi="Times New Roman" w:cs="Times New Roman"/>
+          <w:b/>
+          <w:bCs/>
+        </w:rPr>
+        <w:tab/>
+      </w:r>
+      <w:r>
+        <w:rPr>
+          <w:rFonts w:ascii="Times New Roman" w:eastAsia="Times New Roman" w:hAnsi="Times New Roman" w:cs="Times New Roman"/>
+          <w:b/>
+          <w:bCs/>
+        </w:rPr>
+        <w:tab/>
+      </w:r>
+      <w:r>
+        <w:rPr>
+          <w:rFonts w:ascii="Times New Roman" w:eastAsia="Times New Roman" w:hAnsi="Times New Roman" w:cs="Times New Roman"/>
+          <w:b/>
+          <w:bCs/>
+        </w:rPr>
+        <w:tab/>
+      </w:r>
+      <w:r>
+        <w:rPr>
+          <w:rFonts w:ascii="Times New Roman" w:eastAsia="Times New Roman" w:hAnsi="Times New Roman" w:cs="Times New Roman"/>
+          <w:b/>
+          <w:bCs/>
+        </w:rPr>
+        <w:tab/>
+        <w:t xml:space="preserve">          </w:t>
+      </w:r>
+      <w:r>
+        <w:rPr>
+          <w:rFonts w:ascii="Times New Roman" w:eastAsia="Times New Roman" w:hAnsi="Times New Roman" w:cs="Times New Roman"/>
+          <w:b/>
+          <w:bCs/>
+        </w:rPr>
+        <w:t xml:space="preserve">        Remote</w:t>
+      </w:r>
+      <w:r>
+        <w:rPr>
+          <w:rFonts w:ascii="Times New Roman" w:eastAsia="Times New Roman" w:hAnsi="Times New Roman" w:cs="Times New Roman"/>
+          <w:b/>
+          <w:bCs/>
+        </w:rPr>
+        <w:t xml:space="preserve">, </w:t>
+      </w:r>
+      <w:r>
+        <w:rPr>
+          <w:rFonts w:ascii="Times New Roman" w:eastAsia="Times New Roman" w:hAnsi="Times New Roman" w:cs="Times New Roman"/>
+          <w:b/>
+          <w:bCs/>
+        </w:rPr>
+        <w:t>NY</w:t>
+      </w:r>
+      <w:r>
+        <w:rPr>
+          <w:rFonts w:ascii="Times New Roman" w:eastAsia="Times New Roman" w:hAnsi="Times New Roman" w:cs="Times New Roman"/>
+          <w:b/>
+          <w:bCs/>
+        </w:rPr>
+        <w:t xml:space="preserve">            </w:t>
       </w:r>
     </w:p>
     <w:p>
@@ -372,104 +491,6 @@
         <w:pStyle w:val="Body"/>
         <w:spacing w:after="0" w:line="240" w:lineRule="auto"/>
         <w:rPr>
-          <w:rFonts w:ascii="Times New Roman" w:eastAsia="Cambria" w:hAnsi="Times New Roman" w:cs="Times New Roman"/>
-        </w:rPr>
-      </w:pPr>
-      <w:r>
-        <w:rPr>
-          <w:rFonts w:ascii="Times New Roman" w:hAnsi="Times New Roman" w:cs="Times New Roman"/>
-          <w:b/>
-          <w:bCs/>
-        </w:rPr>
-        <w:t>Kiselev Technologies LLC</w:t>
-      </w:r>
-      <w:r>
-        <w:rPr>
-          <w:rFonts w:ascii="Times New Roman" w:eastAsia="Times New Roman" w:hAnsi="Times New Roman" w:cs="Times New Roman"/>
-          <w:b/>
-          <w:bCs/>
-        </w:rPr>
-        <w:tab/>
-      </w:r>
-      <w:r>
-        <w:rPr>
-          <w:rFonts w:ascii="Times New Roman" w:eastAsia="Times New Roman" w:hAnsi="Times New Roman" w:cs="Times New Roman"/>
-          <w:b/>
-          <w:bCs/>
-        </w:rPr>
-        <w:tab/>
-      </w:r>
-      <w:r>
-        <w:rPr>
-          <w:rFonts w:ascii="Times New Roman" w:eastAsia="Times New Roman" w:hAnsi="Times New Roman" w:cs="Times New Roman"/>
-          <w:b/>
-          <w:bCs/>
-        </w:rPr>
-        <w:tab/>
-      </w:r>
-      <w:r>
-        <w:rPr>
-          <w:rFonts w:ascii="Times New Roman" w:eastAsia="Times New Roman" w:hAnsi="Times New Roman" w:cs="Times New Roman"/>
-          <w:b/>
-          <w:bCs/>
-        </w:rPr>
-        <w:tab/>
-      </w:r>
-      <w:r>
-        <w:rPr>
-          <w:rFonts w:ascii="Times New Roman" w:eastAsia="Times New Roman" w:hAnsi="Times New Roman" w:cs="Times New Roman"/>
-          <w:b/>
-          <w:bCs/>
-        </w:rPr>
-        <w:tab/>
-      </w:r>
-      <w:r>
-        <w:rPr>
-          <w:rFonts w:ascii="Times New Roman" w:eastAsia="Times New Roman" w:hAnsi="Times New Roman" w:cs="Times New Roman"/>
-          <w:b/>
-          <w:bCs/>
-        </w:rPr>
-        <w:tab/>
-      </w:r>
-      <w:r>
-        <w:rPr>
-          <w:rFonts w:ascii="Times New Roman" w:eastAsia="Times New Roman" w:hAnsi="Times New Roman" w:cs="Times New Roman"/>
-          <w:b/>
-          <w:bCs/>
-        </w:rPr>
-        <w:tab/>
-      </w:r>
-      <w:r>
-        <w:rPr>
-          <w:rFonts w:ascii="Times New Roman" w:eastAsia="Times New Roman" w:hAnsi="Times New Roman" w:cs="Times New Roman"/>
-          <w:b/>
-          <w:bCs/>
-        </w:rPr>
-        <w:tab/>
-      </w:r>
-      <w:r>
-        <w:rPr>
-          <w:rFonts w:ascii="Times New Roman" w:eastAsia="Times New Roman" w:hAnsi="Times New Roman" w:cs="Times New Roman"/>
-          <w:b/>
-          <w:bCs/>
-        </w:rPr>
-        <w:tab/>
-      </w:r>
-      <w:r>
-        <w:rPr>
-          <w:rFonts w:ascii="Times New Roman" w:eastAsia="Times New Roman" w:hAnsi="Times New Roman" w:cs="Times New Roman"/>
-          <w:b/>
-          <w:bCs/>
-        </w:rPr>
-        <w:tab/>
-        <w:t xml:space="preserve">          NY, USA             </w:t>
-      </w:r>
-    </w:p>
-    <w:p>
-      <w:pPr>
-        <w:pStyle w:val="Body"/>
-        <w:spacing w:after="0" w:line="240" w:lineRule="auto"/>
-        <w:rPr>
           <w:rFonts w:ascii="Times New Roman" w:eastAsia="Times New Roman" w:hAnsi="Times New Roman" w:cs="Times New Roman"/>
           <w:i/>
           <w:iCs/>
@@ -481,7 +502,7 @@
           <w:i/>
           <w:iCs/>
         </w:rPr>
-        <w:t>Manager</w:t>
+        <w:t>Co-founder</w:t>
       </w:r>
       <w:r>
         <w:rPr>
@@ -490,44 +511,25 @@
           <w:iCs/>
         </w:rPr>
         <w:tab/>
-      </w:r>
-      <w:r>
-        <w:rPr>
-          <w:rFonts w:ascii="Times New Roman" w:eastAsia="Times New Roman" w:hAnsi="Times New Roman" w:cs="Times New Roman"/>
-          <w:i/>
-          <w:iCs/>
-        </w:rPr>
-        <w:t xml:space="preserve">                                                                                                                                    </w:t>
-      </w:r>
-      <w:r>
-        <w:rPr>
-          <w:rFonts w:ascii="Times New Roman" w:hAnsi="Times New Roman" w:cs="Times New Roman"/>
-        </w:rPr>
-        <w:t>October</w:t>
-      </w:r>
-      <w:r>
-        <w:rPr>
-          <w:rFonts w:ascii="Times New Roman" w:hAnsi="Times New Roman" w:cs="Times New Roman"/>
-        </w:rPr>
-        <w:t xml:space="preserve"> 20</w:t>
-      </w:r>
-      <w:r>
-        <w:rPr>
-          <w:rFonts w:ascii="Times New Roman" w:hAnsi="Times New Roman" w:cs="Times New Roman"/>
-        </w:rPr>
-        <w:t>21</w:t>
-      </w:r>
-      <w:r>
-        <w:rPr>
-          <w:rFonts w:ascii="Times New Roman" w:hAnsi="Times New Roman" w:cs="Times New Roman"/>
-        </w:rPr>
-        <w:t xml:space="preserve"> –</w:t>
-      </w:r>
-      <w:r>
-        <w:rPr>
-          <w:rFonts w:ascii="Times New Roman" w:hAnsi="Times New Roman" w:cs="Times New Roman"/>
-        </w:rPr>
-        <w:t xml:space="preserve"> Current</w:t>
+        <w:t xml:space="preserve">                                                                                                                          </w:t>
+      </w:r>
+      <w:r>
+        <w:rPr>
+          <w:rFonts w:ascii="Times New Roman" w:hAnsi="Times New Roman" w:cs="Times New Roman"/>
+        </w:rPr>
+        <w:t>November 2023</w:t>
+      </w:r>
+      <w:r>
+        <w:rPr>
+          <w:rFonts w:ascii="Times New Roman" w:hAnsi="Times New Roman" w:cs="Times New Roman"/>
+        </w:rPr>
+        <w:t xml:space="preserve"> – </w:t>
+      </w:r>
+      <w:r>
+        <w:rPr>
+          <w:rFonts w:ascii="Times New Roman" w:hAnsi="Times New Roman" w:cs="Times New Roman"/>
+        </w:rPr>
+        <w:t>April 2024</w:t>
       </w:r>
       <w:r>
         <w:rPr>
@@ -554,372 +556,7 @@
         <w:rPr>
           <w:rFonts w:ascii="Times New Roman" w:hAnsi="Times New Roman" w:cs="Times New Roman"/>
         </w:rPr>
-        <w:t xml:space="preserve">Owner of </w:t>
-      </w:r>
-      <w:r>
-        <w:rPr>
-          <w:rFonts w:ascii="Times New Roman" w:hAnsi="Times New Roman" w:cs="Times New Roman"/>
-        </w:rPr>
-        <w:t>D</w:t>
-      </w:r>
-      <w:r>
-        <w:rPr>
-          <w:rFonts w:ascii="Times New Roman" w:hAnsi="Times New Roman" w:cs="Times New Roman"/>
-        </w:rPr>
-        <w:t>omestic</w:t>
-      </w:r>
-      <w:r>
-        <w:rPr>
-          <w:rFonts w:ascii="Times New Roman" w:hAnsi="Times New Roman" w:cs="Times New Roman"/>
-        </w:rPr>
-        <w:t xml:space="preserve"> L</w:t>
-      </w:r>
-      <w:r>
-        <w:rPr>
-          <w:rFonts w:ascii="Times New Roman" w:hAnsi="Times New Roman" w:cs="Times New Roman"/>
-        </w:rPr>
-        <w:t>imited</w:t>
-      </w:r>
-      <w:r>
-        <w:rPr>
-          <w:rFonts w:ascii="Times New Roman" w:hAnsi="Times New Roman" w:cs="Times New Roman"/>
-        </w:rPr>
-        <w:t xml:space="preserve"> L</w:t>
-      </w:r>
-      <w:r>
-        <w:rPr>
-          <w:rFonts w:ascii="Times New Roman" w:hAnsi="Times New Roman" w:cs="Times New Roman"/>
-        </w:rPr>
-        <w:t>iability</w:t>
-      </w:r>
-      <w:r>
-        <w:rPr>
-          <w:rFonts w:ascii="Times New Roman" w:hAnsi="Times New Roman" w:cs="Times New Roman"/>
-        </w:rPr>
-        <w:t xml:space="preserve"> C</w:t>
-      </w:r>
-      <w:r>
-        <w:rPr>
-          <w:rFonts w:ascii="Times New Roman" w:hAnsi="Times New Roman" w:cs="Times New Roman"/>
-        </w:rPr>
-        <w:t>ompany</w:t>
-      </w:r>
-      <w:r>
-        <w:rPr>
-          <w:rFonts w:ascii="Times New Roman" w:hAnsi="Times New Roman" w:cs="Times New Roman"/>
-        </w:rPr>
-        <w:t xml:space="preserve"> to secure enhanced risk management protection, establish legal separation of personal and business assets, and provide flexible taxation options</w:t>
-      </w:r>
-      <w:r>
-        <w:rPr>
-          <w:rFonts w:ascii="Times New Roman" w:hAnsi="Times New Roman" w:cs="Times New Roman"/>
-        </w:rPr>
-        <w:t>.</w:t>
-      </w:r>
-      <w:r>
-        <w:rPr>
-          <w:rFonts w:ascii="Times New Roman" w:eastAsia="Times New Roman" w:hAnsi="Times New Roman" w:cs="Times New Roman"/>
-          <w:i/>
-          <w:iCs/>
-        </w:rPr>
-        <w:tab/>
-      </w:r>
-      <w:r>
-        <w:rPr>
-          <w:rFonts w:ascii="Times New Roman" w:eastAsia="Times New Roman" w:hAnsi="Times New Roman" w:cs="Times New Roman"/>
-          <w:i/>
-          <w:iCs/>
-        </w:rPr>
-        <w:tab/>
-      </w:r>
-      <w:r>
-        <w:rPr>
-          <w:rFonts w:ascii="Times New Roman" w:eastAsia="Times New Roman" w:hAnsi="Times New Roman" w:cs="Times New Roman"/>
-          <w:i/>
-          <w:iCs/>
-        </w:rPr>
-        <w:tab/>
-        <w:t xml:space="preserve">              </w:t>
-      </w:r>
-      <w:r>
-        <w:rPr>
-          <w:rFonts w:ascii="Times New Roman" w:eastAsia="Times New Roman" w:hAnsi="Times New Roman" w:cs="Times New Roman"/>
-        </w:rPr>
-        <w:tab/>
-      </w:r>
-      <w:r>
-        <w:rPr>
-          <w:rFonts w:ascii="Times New Roman" w:hAnsi="Times New Roman" w:cs="Times New Roman"/>
-        </w:rPr>
-        <w:t xml:space="preserve"> </w:t>
-      </w:r>
-    </w:p>
-    <w:p>
-      <w:pPr>
-        <w:pStyle w:val="Body"/>
-        <w:spacing w:after="0" w:line="240" w:lineRule="auto"/>
-        <w:rPr>
-          <w:rFonts w:ascii="Times New Roman" w:eastAsia="Cambria" w:hAnsi="Times New Roman" w:cs="Times New Roman"/>
-        </w:rPr>
-      </w:pPr>
-      <w:r>
-        <w:rPr>
-          <w:rFonts w:ascii="Times New Roman" w:hAnsi="Times New Roman" w:cs="Times New Roman"/>
-          <w:b/>
-          <w:bCs/>
-        </w:rPr>
-        <w:t>Salesforce</w:t>
-      </w:r>
-      <w:r>
-        <w:rPr>
-          <w:rFonts w:ascii="Times New Roman" w:eastAsia="Times New Roman" w:hAnsi="Times New Roman" w:cs="Times New Roman"/>
-          <w:b/>
-          <w:bCs/>
-        </w:rPr>
-        <w:tab/>
-      </w:r>
-      <w:r>
-        <w:rPr>
-          <w:rFonts w:ascii="Times New Roman" w:eastAsia="Times New Roman" w:hAnsi="Times New Roman" w:cs="Times New Roman"/>
-          <w:b/>
-          <w:bCs/>
-        </w:rPr>
-        <w:tab/>
-      </w:r>
-      <w:r>
-        <w:rPr>
-          <w:rFonts w:ascii="Times New Roman" w:eastAsia="Times New Roman" w:hAnsi="Times New Roman" w:cs="Times New Roman"/>
-          <w:b/>
-          <w:bCs/>
-        </w:rPr>
-        <w:tab/>
-      </w:r>
-      <w:r>
-        <w:rPr>
-          <w:rFonts w:ascii="Times New Roman" w:eastAsia="Times New Roman" w:hAnsi="Times New Roman" w:cs="Times New Roman"/>
-          <w:b/>
-          <w:bCs/>
-        </w:rPr>
-        <w:tab/>
-      </w:r>
-      <w:r>
-        <w:rPr>
-          <w:rFonts w:ascii="Times New Roman" w:eastAsia="Times New Roman" w:hAnsi="Times New Roman" w:cs="Times New Roman"/>
-          <w:b/>
-          <w:bCs/>
-        </w:rPr>
-        <w:tab/>
-      </w:r>
-      <w:r>
-        <w:rPr>
-          <w:rFonts w:ascii="Times New Roman" w:eastAsia="Times New Roman" w:hAnsi="Times New Roman" w:cs="Times New Roman"/>
-          <w:b/>
-          <w:bCs/>
-        </w:rPr>
-        <w:tab/>
-      </w:r>
-      <w:r>
-        <w:rPr>
-          <w:rFonts w:ascii="Times New Roman" w:eastAsia="Times New Roman" w:hAnsi="Times New Roman" w:cs="Times New Roman"/>
-          <w:b/>
-          <w:bCs/>
-        </w:rPr>
-        <w:tab/>
-      </w:r>
-      <w:r>
-        <w:rPr>
-          <w:rFonts w:ascii="Times New Roman" w:eastAsia="Times New Roman" w:hAnsi="Times New Roman" w:cs="Times New Roman"/>
-          <w:b/>
-          <w:bCs/>
-        </w:rPr>
-        <w:tab/>
-      </w:r>
-      <w:r>
-        <w:rPr>
-          <w:rFonts w:ascii="Times New Roman" w:eastAsia="Times New Roman" w:hAnsi="Times New Roman" w:cs="Times New Roman"/>
-          <w:b/>
-          <w:bCs/>
-        </w:rPr>
-        <w:tab/>
-      </w:r>
-      <w:r>
-        <w:rPr>
-          <w:rFonts w:ascii="Times New Roman" w:eastAsia="Times New Roman" w:hAnsi="Times New Roman" w:cs="Times New Roman"/>
-          <w:b/>
-          <w:bCs/>
-        </w:rPr>
-        <w:tab/>
-      </w:r>
-      <w:r>
-        <w:rPr>
-          <w:rFonts w:ascii="Times New Roman" w:eastAsia="Times New Roman" w:hAnsi="Times New Roman" w:cs="Times New Roman"/>
-          <w:b/>
-          <w:bCs/>
-        </w:rPr>
-        <w:tab/>
-        <w:t xml:space="preserve">    </w:t>
-      </w:r>
-      <w:r>
-        <w:rPr>
-          <w:rFonts w:ascii="Times New Roman" w:eastAsia="Times New Roman" w:hAnsi="Times New Roman" w:cs="Times New Roman"/>
-          <w:b/>
-          <w:bCs/>
-        </w:rPr>
-        <w:t xml:space="preserve">              </w:t>
-      </w:r>
-      <w:r>
-        <w:rPr>
-          <w:rFonts w:ascii="Times New Roman" w:hAnsi="Times New Roman" w:cs="Times New Roman"/>
-          <w:b/>
-          <w:bCs/>
-        </w:rPr>
-        <w:t>Remote, NY</w:t>
-      </w:r>
-    </w:p>
-    <w:p>
-      <w:pPr>
-        <w:pStyle w:val="Body"/>
-        <w:spacing w:after="0" w:line="240" w:lineRule="auto"/>
-        <w:rPr>
-          <w:rFonts w:ascii="Times New Roman" w:eastAsia="Times New Roman" w:hAnsi="Times New Roman" w:cs="Times New Roman"/>
-        </w:rPr>
-      </w:pPr>
-      <w:r>
-        <w:rPr>
-          <w:rFonts w:ascii="Times New Roman" w:hAnsi="Times New Roman" w:cs="Times New Roman"/>
-          <w:i/>
-          <w:iCs/>
-        </w:rPr>
-        <w:t xml:space="preserve">Senior </w:t>
-      </w:r>
-      <w:r>
-        <w:rPr>
-          <w:rFonts w:ascii="Times New Roman" w:hAnsi="Times New Roman" w:cs="Times New Roman"/>
-          <w:i/>
-          <w:iCs/>
-        </w:rPr>
-        <w:t>So</w:t>
-      </w:r>
-      <w:r>
-        <w:rPr>
-          <w:rFonts w:ascii="Times New Roman" w:hAnsi="Times New Roman" w:cs="Times New Roman"/>
-          <w:i/>
-          <w:iCs/>
-        </w:rPr>
-        <w:t>lution</w:t>
-      </w:r>
-      <w:r>
-        <w:rPr>
-          <w:rFonts w:ascii="Times New Roman" w:hAnsi="Times New Roman" w:cs="Times New Roman"/>
-          <w:i/>
-          <w:iCs/>
-        </w:rPr>
-        <w:t xml:space="preserve"> Engineer</w:t>
-      </w:r>
-      <w:r>
-        <w:rPr>
-          <w:rFonts w:ascii="Times New Roman" w:hAnsi="Times New Roman" w:cs="Times New Roman"/>
-          <w:i/>
-          <w:iCs/>
-        </w:rPr>
-        <w:t>, MuleSoft</w:t>
-      </w:r>
-      <w:r>
-        <w:rPr>
-          <w:rFonts w:ascii="Times New Roman" w:hAnsi="Times New Roman" w:cs="Times New Roman"/>
-          <w:i/>
-          <w:iCs/>
-        </w:rPr>
-        <w:t xml:space="preserve"> </w:t>
-      </w:r>
-      <w:r>
-        <w:rPr>
-          <w:rFonts w:ascii="Times New Roman" w:eastAsia="Times New Roman" w:hAnsi="Times New Roman" w:cs="Times New Roman"/>
-          <w:i/>
-          <w:iCs/>
-        </w:rPr>
-        <w:tab/>
-      </w:r>
-      <w:r>
-        <w:rPr>
-          <w:rFonts w:ascii="Times New Roman" w:eastAsia="Times New Roman" w:hAnsi="Times New Roman" w:cs="Times New Roman"/>
-          <w:i/>
-          <w:iCs/>
-        </w:rPr>
-        <w:tab/>
-      </w:r>
-      <w:r>
-        <w:rPr>
-          <w:rFonts w:ascii="Times New Roman" w:eastAsia="Times New Roman" w:hAnsi="Times New Roman" w:cs="Times New Roman"/>
-          <w:i/>
-          <w:iCs/>
-        </w:rPr>
-        <w:tab/>
-      </w:r>
-      <w:r>
-        <w:rPr>
-          <w:rFonts w:ascii="Times New Roman" w:eastAsia="Times New Roman" w:hAnsi="Times New Roman" w:cs="Times New Roman"/>
-          <w:i/>
-          <w:iCs/>
-        </w:rPr>
-        <w:tab/>
-      </w:r>
-      <w:r>
-        <w:rPr>
-          <w:rFonts w:ascii="Times New Roman" w:eastAsia="Times New Roman" w:hAnsi="Times New Roman" w:cs="Times New Roman"/>
-          <w:i/>
-          <w:iCs/>
-        </w:rPr>
-        <w:tab/>
-        <w:t xml:space="preserve">              </w:t>
-      </w:r>
-      <w:r>
-        <w:rPr>
-          <w:rFonts w:ascii="Times New Roman" w:eastAsia="Times New Roman" w:hAnsi="Times New Roman" w:cs="Times New Roman"/>
-        </w:rPr>
-        <w:tab/>
-      </w:r>
-      <w:r>
-        <w:rPr>
-          <w:rFonts w:ascii="Times New Roman" w:hAnsi="Times New Roman" w:cs="Times New Roman"/>
-        </w:rPr>
-        <w:t xml:space="preserve">    </w:t>
-      </w:r>
-      <w:r>
-        <w:rPr>
-          <w:rFonts w:ascii="Times New Roman" w:hAnsi="Times New Roman" w:cs="Times New Roman"/>
-        </w:rPr>
-        <w:t xml:space="preserve"> May</w:t>
-      </w:r>
-      <w:r>
-        <w:rPr>
-          <w:rFonts w:ascii="Times New Roman" w:hAnsi="Times New Roman" w:cs="Times New Roman"/>
-        </w:rPr>
-        <w:t xml:space="preserve"> 202</w:t>
-      </w:r>
-      <w:r>
-        <w:rPr>
-          <w:rFonts w:ascii="Times New Roman" w:hAnsi="Times New Roman" w:cs="Times New Roman"/>
-        </w:rPr>
-        <w:t>2</w:t>
-      </w:r>
-      <w:r>
-        <w:rPr>
-          <w:rFonts w:ascii="Times New Roman" w:hAnsi="Times New Roman" w:cs="Times New Roman"/>
-        </w:rPr>
-        <w:t xml:space="preserve"> –</w:t>
-      </w:r>
-      <w:r>
-        <w:rPr>
-          <w:rFonts w:ascii="Times New Roman" w:hAnsi="Times New Roman" w:cs="Times New Roman"/>
-        </w:rPr>
-        <w:t xml:space="preserve"> September 2023</w:t>
-      </w:r>
-      <w:r>
-        <w:rPr>
-          <w:rFonts w:ascii="Times New Roman" w:hAnsi="Times New Roman" w:cs="Times New Roman"/>
-        </w:rPr>
-        <w:t xml:space="preserve">  </w:t>
+        <w:t xml:space="preserve">Co-founded with my best friend to monitor SEC filings and identify investment opportunities. </w:t>
       </w:r>
     </w:p>
     <w:p>
@@ -931,20 +568,290 @@
         </w:numPr>
         <w:spacing w:after="0" w:line="240" w:lineRule="auto"/>
         <w:rPr>
-          <w:rFonts w:ascii="Times New Roman" w:hAnsi="Times New Roman" w:cs="Times New Roman"/>
-        </w:rPr>
-      </w:pPr>
-      <w:r>
-        <w:rPr>
-          <w:rFonts w:ascii="Times New Roman" w:hAnsi="Times New Roman" w:cs="Times New Roman"/>
-        </w:rPr>
-        <w:t>Co-authored the first automation workshop, facilitating in-person and virtual sessions for clients across AMER</w:t>
-      </w:r>
-      <w:r>
-        <w:rPr>
-          <w:rFonts w:ascii="Times New Roman" w:hAnsi="Times New Roman" w:cs="Times New Roman"/>
-        </w:rPr>
-        <w:t xml:space="preserve">. </w:t>
+          <w:rFonts w:ascii="Times New Roman" w:eastAsia="Times New Roman" w:hAnsi="Times New Roman" w:cs="Times New Roman"/>
+          <w:i/>
+          <w:iCs/>
+        </w:rPr>
+      </w:pPr>
+      <w:r>
+        <w:rPr>
+          <w:rFonts w:ascii="Times New Roman" w:hAnsi="Times New Roman" w:cs="Times New Roman"/>
+        </w:rPr>
+        <w:t>Developed cross-filing analytics and alerts for specific tickers. Sunset after MVP to run on a Raspberry Pi in my friend’s basement</w:t>
+      </w:r>
+      <w:r>
+        <w:rPr>
+          <w:rFonts w:ascii="Times New Roman" w:hAnsi="Times New Roman" w:cs="Times New Roman"/>
+        </w:rPr>
+        <w:t xml:space="preserve">.            </w:t>
+      </w:r>
+    </w:p>
+    <w:p>
+      <w:pPr>
+        <w:pStyle w:val="Body"/>
+        <w:spacing w:after="0" w:line="240" w:lineRule="auto"/>
+        <w:rPr>
+          <w:rFonts w:ascii="Times New Roman" w:eastAsia="Cambria" w:hAnsi="Times New Roman" w:cs="Times New Roman"/>
+        </w:rPr>
+      </w:pPr>
+      <w:r>
+        <w:rPr>
+          <w:rFonts w:ascii="Times New Roman" w:hAnsi="Times New Roman" w:cs="Times New Roman"/>
+          <w:b/>
+          <w:bCs/>
+        </w:rPr>
+        <w:t>Salesforce</w:t>
+      </w:r>
+      <w:r>
+        <w:rPr>
+          <w:rFonts w:ascii="Times New Roman" w:eastAsia="Times New Roman" w:hAnsi="Times New Roman" w:cs="Times New Roman"/>
+          <w:b/>
+          <w:bCs/>
+        </w:rPr>
+        <w:tab/>
+      </w:r>
+      <w:r>
+        <w:rPr>
+          <w:rFonts w:ascii="Times New Roman" w:eastAsia="Times New Roman" w:hAnsi="Times New Roman" w:cs="Times New Roman"/>
+          <w:b/>
+          <w:bCs/>
+        </w:rPr>
+        <w:tab/>
+      </w:r>
+      <w:r>
+        <w:rPr>
+          <w:rFonts w:ascii="Times New Roman" w:eastAsia="Times New Roman" w:hAnsi="Times New Roman" w:cs="Times New Roman"/>
+          <w:b/>
+          <w:bCs/>
+        </w:rPr>
+        <w:tab/>
+      </w:r>
+      <w:r>
+        <w:rPr>
+          <w:rFonts w:ascii="Times New Roman" w:eastAsia="Times New Roman" w:hAnsi="Times New Roman" w:cs="Times New Roman"/>
+          <w:b/>
+          <w:bCs/>
+        </w:rPr>
+        <w:tab/>
+      </w:r>
+      <w:r>
+        <w:rPr>
+          <w:rFonts w:ascii="Times New Roman" w:eastAsia="Times New Roman" w:hAnsi="Times New Roman" w:cs="Times New Roman"/>
+          <w:b/>
+          <w:bCs/>
+        </w:rPr>
+        <w:tab/>
+      </w:r>
+      <w:r>
+        <w:rPr>
+          <w:rFonts w:ascii="Times New Roman" w:eastAsia="Times New Roman" w:hAnsi="Times New Roman" w:cs="Times New Roman"/>
+          <w:b/>
+          <w:bCs/>
+        </w:rPr>
+        <w:tab/>
+      </w:r>
+      <w:r>
+        <w:rPr>
+          <w:rFonts w:ascii="Times New Roman" w:eastAsia="Times New Roman" w:hAnsi="Times New Roman" w:cs="Times New Roman"/>
+          <w:b/>
+          <w:bCs/>
+        </w:rPr>
+        <w:tab/>
+      </w:r>
+      <w:r>
+        <w:rPr>
+          <w:rFonts w:ascii="Times New Roman" w:eastAsia="Times New Roman" w:hAnsi="Times New Roman" w:cs="Times New Roman"/>
+          <w:b/>
+          <w:bCs/>
+        </w:rPr>
+        <w:tab/>
+      </w:r>
+      <w:r>
+        <w:rPr>
+          <w:rFonts w:ascii="Times New Roman" w:eastAsia="Times New Roman" w:hAnsi="Times New Roman" w:cs="Times New Roman"/>
+          <w:b/>
+          <w:bCs/>
+        </w:rPr>
+        <w:tab/>
+      </w:r>
+      <w:r>
+        <w:rPr>
+          <w:rFonts w:ascii="Times New Roman" w:eastAsia="Times New Roman" w:hAnsi="Times New Roman" w:cs="Times New Roman"/>
+          <w:b/>
+          <w:bCs/>
+        </w:rPr>
+        <w:tab/>
+      </w:r>
+      <w:r>
+        <w:rPr>
+          <w:rFonts w:ascii="Times New Roman" w:eastAsia="Times New Roman" w:hAnsi="Times New Roman" w:cs="Times New Roman"/>
+          <w:b/>
+          <w:bCs/>
+        </w:rPr>
+        <w:tab/>
+        <w:t xml:space="preserve">    </w:t>
+      </w:r>
+      <w:r>
+        <w:rPr>
+          <w:rFonts w:ascii="Times New Roman" w:eastAsia="Times New Roman" w:hAnsi="Times New Roman" w:cs="Times New Roman"/>
+          <w:b/>
+          <w:bCs/>
+        </w:rPr>
+        <w:t xml:space="preserve">              </w:t>
+      </w:r>
+      <w:r>
+        <w:rPr>
+          <w:rFonts w:ascii="Times New Roman" w:hAnsi="Times New Roman" w:cs="Times New Roman"/>
+          <w:b/>
+          <w:bCs/>
+        </w:rPr>
+        <w:t>Remote, NY</w:t>
+      </w:r>
+    </w:p>
+    <w:p>
+      <w:pPr>
+        <w:pStyle w:val="Body"/>
+        <w:spacing w:after="0" w:line="240" w:lineRule="auto"/>
+        <w:rPr>
+          <w:rFonts w:ascii="Times New Roman" w:eastAsia="Times New Roman" w:hAnsi="Times New Roman" w:cs="Times New Roman"/>
+        </w:rPr>
+      </w:pPr>
+      <w:r>
+        <w:rPr>
+          <w:rFonts w:ascii="Times New Roman" w:hAnsi="Times New Roman" w:cs="Times New Roman"/>
+          <w:i/>
+          <w:iCs/>
+        </w:rPr>
+        <w:t xml:space="preserve">Senior </w:t>
+      </w:r>
+      <w:r>
+        <w:rPr>
+          <w:rFonts w:ascii="Times New Roman" w:hAnsi="Times New Roman" w:cs="Times New Roman"/>
+          <w:i/>
+          <w:iCs/>
+        </w:rPr>
+        <w:t>So</w:t>
+      </w:r>
+      <w:r>
+        <w:rPr>
+          <w:rFonts w:ascii="Times New Roman" w:hAnsi="Times New Roman" w:cs="Times New Roman"/>
+          <w:i/>
+          <w:iCs/>
+        </w:rPr>
+        <w:t>lution</w:t>
+      </w:r>
+      <w:r>
+        <w:rPr>
+          <w:rFonts w:ascii="Times New Roman" w:hAnsi="Times New Roman" w:cs="Times New Roman"/>
+          <w:i/>
+          <w:iCs/>
+        </w:rPr>
+        <w:t xml:space="preserve"> Engineer</w:t>
+      </w:r>
+      <w:r>
+        <w:rPr>
+          <w:rFonts w:ascii="Times New Roman" w:hAnsi="Times New Roman" w:cs="Times New Roman"/>
+          <w:i/>
+          <w:iCs/>
+        </w:rPr>
+        <w:t>, MuleSoft</w:t>
+      </w:r>
+      <w:r>
+        <w:rPr>
+          <w:rFonts w:ascii="Times New Roman" w:hAnsi="Times New Roman" w:cs="Times New Roman"/>
+          <w:i/>
+          <w:iCs/>
+        </w:rPr>
+        <w:t xml:space="preserve"> </w:t>
+      </w:r>
+      <w:r>
+        <w:rPr>
+          <w:rFonts w:ascii="Times New Roman" w:eastAsia="Times New Roman" w:hAnsi="Times New Roman" w:cs="Times New Roman"/>
+          <w:i/>
+          <w:iCs/>
+        </w:rPr>
+        <w:tab/>
+      </w:r>
+      <w:r>
+        <w:rPr>
+          <w:rFonts w:ascii="Times New Roman" w:eastAsia="Times New Roman" w:hAnsi="Times New Roman" w:cs="Times New Roman"/>
+          <w:i/>
+          <w:iCs/>
+        </w:rPr>
+        <w:tab/>
+      </w:r>
+      <w:r>
+        <w:rPr>
+          <w:rFonts w:ascii="Times New Roman" w:eastAsia="Times New Roman" w:hAnsi="Times New Roman" w:cs="Times New Roman"/>
+          <w:i/>
+          <w:iCs/>
+        </w:rPr>
+        <w:tab/>
+      </w:r>
+      <w:r>
+        <w:rPr>
+          <w:rFonts w:ascii="Times New Roman" w:eastAsia="Times New Roman" w:hAnsi="Times New Roman" w:cs="Times New Roman"/>
+          <w:i/>
+          <w:iCs/>
+        </w:rPr>
+        <w:tab/>
+      </w:r>
+      <w:r>
+        <w:rPr>
+          <w:rFonts w:ascii="Times New Roman" w:eastAsia="Times New Roman" w:hAnsi="Times New Roman" w:cs="Times New Roman"/>
+          <w:i/>
+          <w:iCs/>
+        </w:rPr>
+        <w:tab/>
+        <w:t xml:space="preserve">              </w:t>
+      </w:r>
+      <w:r>
+        <w:rPr>
+          <w:rFonts w:ascii="Times New Roman" w:eastAsia="Times New Roman" w:hAnsi="Times New Roman" w:cs="Times New Roman"/>
+        </w:rPr>
+        <w:tab/>
+      </w:r>
+      <w:r>
+        <w:rPr>
+          <w:rFonts w:ascii="Times New Roman" w:hAnsi="Times New Roman" w:cs="Times New Roman"/>
+        </w:rPr>
+        <w:t xml:space="preserve">    </w:t>
+      </w:r>
+      <w:r>
+        <w:rPr>
+          <w:rFonts w:ascii="Times New Roman" w:hAnsi="Times New Roman" w:cs="Times New Roman"/>
+        </w:rPr>
+        <w:t xml:space="preserve"> May</w:t>
+      </w:r>
+      <w:r>
+        <w:rPr>
+          <w:rFonts w:ascii="Times New Roman" w:hAnsi="Times New Roman" w:cs="Times New Roman"/>
+        </w:rPr>
+        <w:t xml:space="preserve"> 202</w:t>
+      </w:r>
+      <w:r>
+        <w:rPr>
+          <w:rFonts w:ascii="Times New Roman" w:hAnsi="Times New Roman" w:cs="Times New Roman"/>
+        </w:rPr>
+        <w:t>2</w:t>
+      </w:r>
+      <w:r>
+        <w:rPr>
+          <w:rFonts w:ascii="Times New Roman" w:hAnsi="Times New Roman" w:cs="Times New Roman"/>
+        </w:rPr>
+        <w:t xml:space="preserve"> –</w:t>
+      </w:r>
+      <w:r>
+        <w:rPr>
+          <w:rFonts w:ascii="Times New Roman" w:hAnsi="Times New Roman" w:cs="Times New Roman"/>
+        </w:rPr>
+        <w:t xml:space="preserve"> September 2023</w:t>
+      </w:r>
+      <w:r>
+        <w:rPr>
+          <w:rFonts w:ascii="Times New Roman" w:hAnsi="Times New Roman" w:cs="Times New Roman"/>
+        </w:rPr>
+        <w:t xml:space="preserve">  </w:t>
       </w:r>
     </w:p>
     <w:p>
@@ -963,7 +870,13 @@
         <w:rPr>
           <w:rFonts w:ascii="Times New Roman" w:hAnsi="Times New Roman" w:cs="Times New Roman"/>
         </w:rPr>
-        <w:t>Covering MuleSoft’s largest and most complex clients within the CMT &amp; CBS vertical.</w:t>
+        <w:t>Co-authored the first automation workshop, facilitating in-person and virtual sessions for clients across AMER</w:t>
+      </w:r>
+      <w:r>
+        <w:rPr>
+          <w:rFonts w:ascii="Times New Roman" w:hAnsi="Times New Roman" w:cs="Times New Roman"/>
+        </w:rPr>
+        <w:t xml:space="preserve">. </w:t>
       </w:r>
     </w:p>
     <w:p>
@@ -982,247 +895,7 @@
         <w:rPr>
           <w:rFonts w:ascii="Times New Roman" w:hAnsi="Times New Roman" w:cs="Times New Roman"/>
         </w:rPr>
-        <w:t>Architected an internal playbook for GCP security manager integration</w:t>
-      </w:r>
-      <w:r>
-        <w:rPr>
-          <w:rFonts w:ascii="Times New Roman" w:hAnsi="Times New Roman" w:cs="Times New Roman"/>
-        </w:rPr>
-        <w:t>, enabling secure access to credentials outside Google’s infrastructure before the release of the native</w:t>
-      </w:r>
-      <w:r>
-        <w:rPr>
-          <w:rFonts w:ascii="Times New Roman" w:hAnsi="Times New Roman" w:cs="Times New Roman"/>
-        </w:rPr>
-        <w:t xml:space="preserve"> connector</w:t>
-      </w:r>
-      <w:r>
-        <w:rPr>
-          <w:rFonts w:ascii="Times New Roman" w:hAnsi="Times New Roman" w:cs="Times New Roman"/>
-        </w:rPr>
-        <w:t>.</w:t>
-      </w:r>
-      <w:r>
-        <w:rPr>
-          <w:rFonts w:ascii="Times New Roman" w:hAnsi="Times New Roman" w:cs="Times New Roman"/>
-        </w:rPr>
-        <w:t xml:space="preserve"> </w:t>
-      </w:r>
-    </w:p>
-    <w:p>
-      <w:pPr>
-        <w:pStyle w:val="Body"/>
-        <w:spacing w:after="0" w:line="240" w:lineRule="auto"/>
-        <w:rPr>
-          <w:rFonts w:ascii="Times New Roman" w:eastAsia="Cambria" w:hAnsi="Times New Roman" w:cs="Times New Roman"/>
-        </w:rPr>
-      </w:pPr>
-      <w:r>
-        <w:rPr>
-          <w:rFonts w:ascii="Times New Roman" w:hAnsi="Times New Roman" w:cs="Times New Roman"/>
-          <w:b/>
-          <w:bCs/>
-        </w:rPr>
-        <w:t>CommerceHub</w:t>
-      </w:r>
-      <w:r>
-        <w:rPr>
-          <w:rFonts w:ascii="Times New Roman" w:eastAsia="Times New Roman" w:hAnsi="Times New Roman" w:cs="Times New Roman"/>
-          <w:b/>
-          <w:bCs/>
-        </w:rPr>
-        <w:tab/>
-      </w:r>
-      <w:r>
-        <w:rPr>
-          <w:rFonts w:ascii="Times New Roman" w:eastAsia="Times New Roman" w:hAnsi="Times New Roman" w:cs="Times New Roman"/>
-          <w:b/>
-          <w:bCs/>
-        </w:rPr>
-        <w:tab/>
-      </w:r>
-      <w:r>
-        <w:rPr>
-          <w:rFonts w:ascii="Times New Roman" w:eastAsia="Times New Roman" w:hAnsi="Times New Roman" w:cs="Times New Roman"/>
-          <w:b/>
-          <w:bCs/>
-        </w:rPr>
-        <w:tab/>
-      </w:r>
-      <w:r>
-        <w:rPr>
-          <w:rFonts w:ascii="Times New Roman" w:eastAsia="Times New Roman" w:hAnsi="Times New Roman" w:cs="Times New Roman"/>
-          <w:b/>
-          <w:bCs/>
-        </w:rPr>
-        <w:tab/>
-      </w:r>
-      <w:r>
-        <w:rPr>
-          <w:rFonts w:ascii="Times New Roman" w:eastAsia="Times New Roman" w:hAnsi="Times New Roman" w:cs="Times New Roman"/>
-          <w:b/>
-          <w:bCs/>
-        </w:rPr>
-        <w:tab/>
-      </w:r>
-      <w:r>
-        <w:rPr>
-          <w:rFonts w:ascii="Times New Roman" w:eastAsia="Times New Roman" w:hAnsi="Times New Roman" w:cs="Times New Roman"/>
-          <w:b/>
-          <w:bCs/>
-        </w:rPr>
-        <w:tab/>
-      </w:r>
-      <w:r>
-        <w:rPr>
-          <w:rFonts w:ascii="Times New Roman" w:eastAsia="Times New Roman" w:hAnsi="Times New Roman" w:cs="Times New Roman"/>
-          <w:b/>
-          <w:bCs/>
-        </w:rPr>
-        <w:tab/>
-      </w:r>
-      <w:r>
-        <w:rPr>
-          <w:rFonts w:ascii="Times New Roman" w:eastAsia="Times New Roman" w:hAnsi="Times New Roman" w:cs="Times New Roman"/>
-          <w:b/>
-          <w:bCs/>
-        </w:rPr>
-        <w:tab/>
-      </w:r>
-      <w:r>
-        <w:rPr>
-          <w:rFonts w:ascii="Times New Roman" w:eastAsia="Times New Roman" w:hAnsi="Times New Roman" w:cs="Times New Roman"/>
-          <w:b/>
-          <w:bCs/>
-        </w:rPr>
-        <w:tab/>
-      </w:r>
-      <w:r>
-        <w:rPr>
-          <w:rFonts w:ascii="Times New Roman" w:eastAsia="Times New Roman" w:hAnsi="Times New Roman" w:cs="Times New Roman"/>
-          <w:b/>
-          <w:bCs/>
-        </w:rPr>
-        <w:tab/>
-      </w:r>
-      <w:r>
-        <w:rPr>
-          <w:rFonts w:ascii="Times New Roman" w:eastAsia="Times New Roman" w:hAnsi="Times New Roman" w:cs="Times New Roman"/>
-          <w:b/>
-          <w:bCs/>
-        </w:rPr>
-        <w:tab/>
-        <w:t xml:space="preserve">  </w:t>
-      </w:r>
-      <w:r>
-        <w:rPr>
-          <w:rFonts w:ascii="Times New Roman" w:eastAsia="Times New Roman" w:hAnsi="Times New Roman" w:cs="Times New Roman"/>
-          <w:b/>
-          <w:bCs/>
-        </w:rPr>
-        <w:t xml:space="preserve">  </w:t>
-      </w:r>
-      <w:r>
-        <w:rPr>
-          <w:rFonts w:ascii="Times New Roman" w:hAnsi="Times New Roman" w:cs="Times New Roman"/>
-          <w:b/>
-          <w:bCs/>
-        </w:rPr>
-        <w:t>Latham, NY</w:t>
-      </w:r>
-    </w:p>
-    <w:p>
-      <w:pPr>
-        <w:pStyle w:val="Body"/>
-        <w:spacing w:after="0" w:line="240" w:lineRule="auto"/>
-        <w:rPr>
-          <w:rFonts w:ascii="Times New Roman" w:eastAsia="Times New Roman" w:hAnsi="Times New Roman" w:cs="Times New Roman"/>
-        </w:rPr>
-      </w:pPr>
-      <w:r>
-        <w:rPr>
-          <w:rFonts w:ascii="Times New Roman" w:hAnsi="Times New Roman" w:cs="Times New Roman"/>
-          <w:i/>
-          <w:iCs/>
-        </w:rPr>
-        <w:t>Software Engineer II</w:t>
-      </w:r>
-      <w:r>
-        <w:rPr>
-          <w:rFonts w:ascii="Times New Roman" w:eastAsia="Times New Roman" w:hAnsi="Times New Roman" w:cs="Times New Roman"/>
-          <w:i/>
-          <w:iCs/>
-        </w:rPr>
-        <w:tab/>
-      </w:r>
-      <w:r>
-        <w:rPr>
-          <w:rFonts w:ascii="Times New Roman" w:eastAsia="Times New Roman" w:hAnsi="Times New Roman" w:cs="Times New Roman"/>
-          <w:i/>
-          <w:iCs/>
-        </w:rPr>
-        <w:tab/>
-      </w:r>
-      <w:r>
-        <w:rPr>
-          <w:rFonts w:ascii="Times New Roman" w:eastAsia="Times New Roman" w:hAnsi="Times New Roman" w:cs="Times New Roman"/>
-          <w:i/>
-          <w:iCs/>
-        </w:rPr>
-        <w:tab/>
-      </w:r>
-      <w:r>
-        <w:rPr>
-          <w:rFonts w:ascii="Times New Roman" w:eastAsia="Times New Roman" w:hAnsi="Times New Roman" w:cs="Times New Roman"/>
-          <w:i/>
-          <w:iCs/>
-        </w:rPr>
-        <w:tab/>
-      </w:r>
-      <w:r>
-        <w:rPr>
-          <w:rFonts w:ascii="Times New Roman" w:eastAsia="Times New Roman" w:hAnsi="Times New Roman" w:cs="Times New Roman"/>
-          <w:i/>
-          <w:iCs/>
-        </w:rPr>
-        <w:tab/>
-        <w:t xml:space="preserve">              </w:t>
-      </w:r>
-      <w:r>
-        <w:rPr>
-          <w:rFonts w:ascii="Times New Roman" w:eastAsia="Times New Roman" w:hAnsi="Times New Roman" w:cs="Times New Roman"/>
-        </w:rPr>
-        <w:tab/>
-      </w:r>
-      <w:r>
-        <w:rPr>
-          <w:rFonts w:ascii="Times New Roman" w:hAnsi="Times New Roman" w:cs="Times New Roman"/>
-        </w:rPr>
-        <w:t xml:space="preserve">                              </w:t>
-      </w:r>
-      <w:r>
-        <w:rPr>
-          <w:rFonts w:ascii="Times New Roman" w:hAnsi="Times New Roman" w:cs="Times New Roman"/>
-        </w:rPr>
-        <w:t xml:space="preserve">  </w:t>
-      </w:r>
-      <w:r>
-        <w:rPr>
-          <w:rFonts w:ascii="Times New Roman" w:hAnsi="Times New Roman" w:cs="Times New Roman"/>
-        </w:rPr>
-        <w:t xml:space="preserve">November 2021 – </w:t>
-      </w:r>
-      <w:r>
-        <w:rPr>
-          <w:rFonts w:ascii="Times New Roman" w:hAnsi="Times New Roman" w:cs="Times New Roman"/>
-        </w:rPr>
-        <w:t>May 2022</w:t>
-      </w:r>
-      <w:r>
-        <w:rPr>
-          <w:rFonts w:ascii="Times New Roman" w:hAnsi="Times New Roman" w:cs="Times New Roman"/>
-        </w:rPr>
-        <w:t xml:space="preserve">  </w:t>
+        <w:t>Covering MuleSoft’s largest and most complex clients within the CMT &amp; CBS vertical.</w:t>
       </w:r>
     </w:p>
     <w:p>
@@ -1241,49 +914,19 @@
         <w:rPr>
           <w:rFonts w:ascii="Times New Roman" w:hAnsi="Times New Roman" w:cs="Times New Roman"/>
         </w:rPr>
-        <w:t xml:space="preserve">Developed </w:t>
-      </w:r>
-      <w:r>
-        <w:rPr>
-          <w:rFonts w:ascii="Times New Roman" w:hAnsi="Times New Roman" w:cs="Times New Roman"/>
-        </w:rPr>
-        <w:t xml:space="preserve">a </w:t>
-      </w:r>
-      <w:r>
-        <w:rPr>
-          <w:rFonts w:ascii="Times New Roman" w:hAnsi="Times New Roman" w:cs="Times New Roman"/>
-        </w:rPr>
-        <w:t xml:space="preserve">framework to configure and create dynamic </w:t>
-      </w:r>
-      <w:r>
-        <w:rPr>
-          <w:rFonts w:ascii="Times New Roman" w:hAnsi="Times New Roman" w:cs="Times New Roman"/>
-        </w:rPr>
-        <w:t xml:space="preserve">shipment </w:t>
-      </w:r>
-      <w:r>
-        <w:rPr>
-          <w:rFonts w:ascii="Times New Roman" w:hAnsi="Times New Roman" w:cs="Times New Roman"/>
-        </w:rPr>
-        <w:t>alerting rulesets</w:t>
-      </w:r>
-      <w:r>
-        <w:rPr>
-          <w:rFonts w:ascii="Times New Roman" w:hAnsi="Times New Roman" w:cs="Times New Roman"/>
-        </w:rPr>
-        <w:t>; replac</w:t>
-      </w:r>
-      <w:r>
-        <w:rPr>
-          <w:rFonts w:ascii="Times New Roman" w:hAnsi="Times New Roman" w:cs="Times New Roman"/>
-        </w:rPr>
-        <w:t xml:space="preserve">ed hard-coded rules and the need for complete cloud redeployment. Lowering the </w:t>
-      </w:r>
-      <w:r>
-        <w:rPr>
-          <w:rFonts w:ascii="Times New Roman" w:hAnsi="Times New Roman" w:cs="Times New Roman"/>
-        </w:rPr>
-        <w:t>development time of alerts by 80%</w:t>
+        <w:t>Architected an internal playbook for GCP security manager integration</w:t>
+      </w:r>
+      <w:r>
+        <w:rPr>
+          <w:rFonts w:ascii="Times New Roman" w:hAnsi="Times New Roman" w:cs="Times New Roman"/>
+        </w:rPr>
+        <w:t>, enabling secure access to credentials outside Google’s infrastructure before the release of the native</w:t>
+      </w:r>
+      <w:r>
+        <w:rPr>
+          <w:rFonts w:ascii="Times New Roman" w:hAnsi="Times New Roman" w:cs="Times New Roman"/>
+        </w:rPr>
+        <w:t xml:space="preserve"> connector</w:t>
       </w:r>
       <w:r>
         <w:rPr>
@@ -1296,6 +939,222 @@
           <w:rFonts w:ascii="Times New Roman" w:hAnsi="Times New Roman" w:cs="Times New Roman"/>
         </w:rPr>
         <w:t xml:space="preserve"> </w:t>
+      </w:r>
+    </w:p>
+    <w:p>
+      <w:pPr>
+        <w:pStyle w:val="Body"/>
+        <w:spacing w:after="0" w:line="240" w:lineRule="auto"/>
+        <w:rPr>
+          <w:rFonts w:ascii="Times New Roman" w:eastAsia="Cambria" w:hAnsi="Times New Roman" w:cs="Times New Roman"/>
+        </w:rPr>
+      </w:pPr>
+      <w:r>
+        <w:rPr>
+          <w:rFonts w:ascii="Times New Roman" w:hAnsi="Times New Roman" w:cs="Times New Roman"/>
+          <w:b/>
+          <w:bCs/>
+        </w:rPr>
+        <w:t>CommerceHub</w:t>
+      </w:r>
+      <w:r>
+        <w:rPr>
+          <w:rFonts w:ascii="Times New Roman" w:eastAsia="Times New Roman" w:hAnsi="Times New Roman" w:cs="Times New Roman"/>
+          <w:b/>
+          <w:bCs/>
+        </w:rPr>
+        <w:tab/>
+      </w:r>
+      <w:r>
+        <w:rPr>
+          <w:rFonts w:ascii="Times New Roman" w:eastAsia="Times New Roman" w:hAnsi="Times New Roman" w:cs="Times New Roman"/>
+          <w:b/>
+          <w:bCs/>
+        </w:rPr>
+        <w:tab/>
+      </w:r>
+      <w:r>
+        <w:rPr>
+          <w:rFonts w:ascii="Times New Roman" w:eastAsia="Times New Roman" w:hAnsi="Times New Roman" w:cs="Times New Roman"/>
+          <w:b/>
+          <w:bCs/>
+        </w:rPr>
+        <w:tab/>
+      </w:r>
+      <w:r>
+        <w:rPr>
+          <w:rFonts w:ascii="Times New Roman" w:eastAsia="Times New Roman" w:hAnsi="Times New Roman" w:cs="Times New Roman"/>
+          <w:b/>
+          <w:bCs/>
+        </w:rPr>
+        <w:tab/>
+      </w:r>
+      <w:r>
+        <w:rPr>
+          <w:rFonts w:ascii="Times New Roman" w:eastAsia="Times New Roman" w:hAnsi="Times New Roman" w:cs="Times New Roman"/>
+          <w:b/>
+          <w:bCs/>
+        </w:rPr>
+        <w:tab/>
+      </w:r>
+      <w:r>
+        <w:rPr>
+          <w:rFonts w:ascii="Times New Roman" w:eastAsia="Times New Roman" w:hAnsi="Times New Roman" w:cs="Times New Roman"/>
+          <w:b/>
+          <w:bCs/>
+        </w:rPr>
+        <w:tab/>
+      </w:r>
+      <w:r>
+        <w:rPr>
+          <w:rFonts w:ascii="Times New Roman" w:eastAsia="Times New Roman" w:hAnsi="Times New Roman" w:cs="Times New Roman"/>
+          <w:b/>
+          <w:bCs/>
+        </w:rPr>
+        <w:tab/>
+      </w:r>
+      <w:r>
+        <w:rPr>
+          <w:rFonts w:ascii="Times New Roman" w:eastAsia="Times New Roman" w:hAnsi="Times New Roman" w:cs="Times New Roman"/>
+          <w:b/>
+          <w:bCs/>
+        </w:rPr>
+        <w:tab/>
+      </w:r>
+      <w:r>
+        <w:rPr>
+          <w:rFonts w:ascii="Times New Roman" w:eastAsia="Times New Roman" w:hAnsi="Times New Roman" w:cs="Times New Roman"/>
+          <w:b/>
+          <w:bCs/>
+        </w:rPr>
+        <w:tab/>
+      </w:r>
+      <w:r>
+        <w:rPr>
+          <w:rFonts w:ascii="Times New Roman" w:eastAsia="Times New Roman" w:hAnsi="Times New Roman" w:cs="Times New Roman"/>
+          <w:b/>
+          <w:bCs/>
+        </w:rPr>
+        <w:tab/>
+      </w:r>
+      <w:r>
+        <w:rPr>
+          <w:rFonts w:ascii="Times New Roman" w:eastAsia="Times New Roman" w:hAnsi="Times New Roman" w:cs="Times New Roman"/>
+          <w:b/>
+          <w:bCs/>
+        </w:rPr>
+        <w:tab/>
+        <w:t xml:space="preserve">  </w:t>
+      </w:r>
+      <w:r>
+        <w:rPr>
+          <w:rFonts w:ascii="Times New Roman" w:eastAsia="Times New Roman" w:hAnsi="Times New Roman" w:cs="Times New Roman"/>
+          <w:b/>
+          <w:bCs/>
+        </w:rPr>
+        <w:t xml:space="preserve">  </w:t>
+      </w:r>
+      <w:r>
+        <w:rPr>
+          <w:rFonts w:ascii="Times New Roman" w:hAnsi="Times New Roman" w:cs="Times New Roman"/>
+          <w:b/>
+          <w:bCs/>
+        </w:rPr>
+        <w:t>Latham, NY</w:t>
+      </w:r>
+    </w:p>
+    <w:p>
+      <w:pPr>
+        <w:pStyle w:val="Body"/>
+        <w:spacing w:after="0" w:line="240" w:lineRule="auto"/>
+        <w:rPr>
+          <w:rFonts w:ascii="Times New Roman" w:eastAsia="Times New Roman" w:hAnsi="Times New Roman" w:cs="Times New Roman"/>
+        </w:rPr>
+      </w:pPr>
+      <w:r>
+        <w:rPr>
+          <w:rFonts w:ascii="Times New Roman" w:hAnsi="Times New Roman" w:cs="Times New Roman"/>
+          <w:i/>
+          <w:iCs/>
+        </w:rPr>
+        <w:t>Software Engineer II</w:t>
+      </w:r>
+      <w:r>
+        <w:rPr>
+          <w:rFonts w:ascii="Times New Roman" w:eastAsia="Times New Roman" w:hAnsi="Times New Roman" w:cs="Times New Roman"/>
+          <w:i/>
+          <w:iCs/>
+        </w:rPr>
+        <w:tab/>
+      </w:r>
+      <w:r>
+        <w:rPr>
+          <w:rFonts w:ascii="Times New Roman" w:eastAsia="Times New Roman" w:hAnsi="Times New Roman" w:cs="Times New Roman"/>
+          <w:i/>
+          <w:iCs/>
+        </w:rPr>
+        <w:tab/>
+      </w:r>
+      <w:r>
+        <w:rPr>
+          <w:rFonts w:ascii="Times New Roman" w:eastAsia="Times New Roman" w:hAnsi="Times New Roman" w:cs="Times New Roman"/>
+          <w:i/>
+          <w:iCs/>
+        </w:rPr>
+        <w:tab/>
+      </w:r>
+      <w:r>
+        <w:rPr>
+          <w:rFonts w:ascii="Times New Roman" w:eastAsia="Times New Roman" w:hAnsi="Times New Roman" w:cs="Times New Roman"/>
+          <w:i/>
+          <w:iCs/>
+        </w:rPr>
+        <w:tab/>
+      </w:r>
+      <w:r>
+        <w:rPr>
+          <w:rFonts w:ascii="Times New Roman" w:eastAsia="Times New Roman" w:hAnsi="Times New Roman" w:cs="Times New Roman"/>
+          <w:i/>
+          <w:iCs/>
+        </w:rPr>
+        <w:tab/>
+        <w:t xml:space="preserve">              </w:t>
+      </w:r>
+      <w:r>
+        <w:rPr>
+          <w:rFonts w:ascii="Times New Roman" w:eastAsia="Times New Roman" w:hAnsi="Times New Roman" w:cs="Times New Roman"/>
+        </w:rPr>
+        <w:tab/>
+      </w:r>
+      <w:r>
+        <w:rPr>
+          <w:rFonts w:ascii="Times New Roman" w:hAnsi="Times New Roman" w:cs="Times New Roman"/>
+        </w:rPr>
+        <w:t xml:space="preserve">                              </w:t>
+      </w:r>
+      <w:r>
+        <w:rPr>
+          <w:rFonts w:ascii="Times New Roman" w:hAnsi="Times New Roman" w:cs="Times New Roman"/>
+        </w:rPr>
+        <w:t xml:space="preserve">  </w:t>
+      </w:r>
+      <w:r>
+        <w:rPr>
+          <w:rFonts w:ascii="Times New Roman" w:hAnsi="Times New Roman" w:cs="Times New Roman"/>
+        </w:rPr>
+        <w:t xml:space="preserve">November 2021 – </w:t>
+      </w:r>
+      <w:r>
+        <w:rPr>
+          <w:rFonts w:ascii="Times New Roman" w:hAnsi="Times New Roman" w:cs="Times New Roman"/>
+        </w:rPr>
+        <w:t>May 2022</w:t>
+      </w:r>
+      <w:r>
+        <w:rPr>
+          <w:rFonts w:ascii="Times New Roman" w:hAnsi="Times New Roman" w:cs="Times New Roman"/>
+        </w:rPr>
+        <w:t xml:space="preserve">  </w:t>
       </w:r>
     </w:p>
     <w:p>
@@ -1314,7 +1173,116 @@
         <w:rPr>
           <w:rFonts w:ascii="Times New Roman" w:hAnsi="Times New Roman" w:cs="Times New Roman"/>
         </w:rPr>
-        <w:t xml:space="preserve">Spearheaded internal initiative to require future AWS service be deployed programmatically with CDK </w:t>
+        <w:t xml:space="preserve">Developed </w:t>
+      </w:r>
+      <w:r>
+        <w:rPr>
+          <w:rFonts w:ascii="Times New Roman" w:hAnsi="Times New Roman" w:cs="Times New Roman"/>
+        </w:rPr>
+        <w:t xml:space="preserve">a </w:t>
+      </w:r>
+      <w:r>
+        <w:rPr>
+          <w:rFonts w:ascii="Times New Roman" w:hAnsi="Times New Roman" w:cs="Times New Roman"/>
+        </w:rPr>
+        <w:t xml:space="preserve">framework to configure and create dynamic </w:t>
+      </w:r>
+      <w:r>
+        <w:rPr>
+          <w:rFonts w:ascii="Times New Roman" w:hAnsi="Times New Roman" w:cs="Times New Roman"/>
+        </w:rPr>
+        <w:t xml:space="preserve">shipment </w:t>
+      </w:r>
+      <w:r>
+        <w:rPr>
+          <w:rFonts w:ascii="Times New Roman" w:hAnsi="Times New Roman" w:cs="Times New Roman"/>
+        </w:rPr>
+        <w:t>alerting rulesets</w:t>
+      </w:r>
+      <w:r>
+        <w:rPr>
+          <w:rFonts w:ascii="Times New Roman" w:hAnsi="Times New Roman" w:cs="Times New Roman"/>
+        </w:rPr>
+        <w:t>; replac</w:t>
+      </w:r>
+      <w:r>
+        <w:rPr>
+          <w:rFonts w:ascii="Times New Roman" w:hAnsi="Times New Roman" w:cs="Times New Roman"/>
+        </w:rPr>
+        <w:t xml:space="preserve">ed hard-coded rules and the need for complete cloud redeployment. Lowering the </w:t>
+      </w:r>
+      <w:r>
+        <w:rPr>
+          <w:rFonts w:ascii="Times New Roman" w:hAnsi="Times New Roman" w:cs="Times New Roman"/>
+        </w:rPr>
+        <w:t>development time of alerts by 80%</w:t>
+      </w:r>
+      <w:r>
+        <w:rPr>
+          <w:rFonts w:ascii="Times New Roman" w:hAnsi="Times New Roman" w:cs="Times New Roman"/>
+        </w:rPr>
+        <w:t>.</w:t>
+      </w:r>
+      <w:r>
+        <w:rPr>
+          <w:rFonts w:ascii="Times New Roman" w:hAnsi="Times New Roman" w:cs="Times New Roman"/>
+        </w:rPr>
+        <w:t xml:space="preserve"> </w:t>
+      </w:r>
+    </w:p>
+    <w:p>
+      <w:pPr>
+        <w:pStyle w:val="Body"/>
+        <w:numPr>
+          <w:ilvl w:val="0"/>
+          <w:numId w:val="2"/>
+        </w:numPr>
+        <w:spacing w:after="0" w:line="240" w:lineRule="auto"/>
+        <w:rPr>
+          <w:rFonts w:ascii="Times New Roman" w:hAnsi="Times New Roman" w:cs="Times New Roman"/>
+        </w:rPr>
+      </w:pPr>
+      <w:r>
+        <w:rPr>
+          <w:rFonts w:ascii="Times New Roman" w:hAnsi="Times New Roman" w:cs="Times New Roman"/>
+        </w:rPr>
+        <w:t xml:space="preserve">Spearheaded </w:t>
+      </w:r>
+      <w:r>
+        <w:rPr>
+          <w:rFonts w:ascii="Times New Roman" w:hAnsi="Times New Roman" w:cs="Times New Roman"/>
+        </w:rPr>
+        <w:t xml:space="preserve">an </w:t>
+      </w:r>
+      <w:r>
+        <w:rPr>
+          <w:rFonts w:ascii="Times New Roman" w:hAnsi="Times New Roman" w:cs="Times New Roman"/>
+        </w:rPr>
+        <w:t>internal initiative to require future AWS service</w:t>
+      </w:r>
+      <w:r>
+        <w:rPr>
+          <w:rFonts w:ascii="Times New Roman" w:hAnsi="Times New Roman" w:cs="Times New Roman"/>
+        </w:rPr>
+        <w:t>s</w:t>
+      </w:r>
+      <w:r>
+        <w:rPr>
+          <w:rFonts w:ascii="Times New Roman" w:hAnsi="Times New Roman" w:cs="Times New Roman"/>
+        </w:rPr>
+        <w:t xml:space="preserve"> </w:t>
+      </w:r>
+      <w:r>
+        <w:rPr>
+          <w:rFonts w:ascii="Times New Roman" w:hAnsi="Times New Roman" w:cs="Times New Roman"/>
+        </w:rPr>
+        <w:t xml:space="preserve">to </w:t>
+      </w:r>
+      <w:r>
+        <w:rPr>
+          <w:rFonts w:ascii="Times New Roman" w:hAnsi="Times New Roman" w:cs="Times New Roman"/>
+        </w:rPr>
+        <w:t xml:space="preserve">be deployed programmatically with CDK </w:t>
       </w:r>
     </w:p>
     <w:p>
@@ -1509,25 +1477,7 @@
         <w:rPr>
           <w:rFonts w:ascii="Times New Roman" w:hAnsi="Times New Roman" w:cs="Times New Roman"/>
         </w:rPr>
-        <w:t xml:space="preserve">Served as the client-facing </w:t>
-      </w:r>
-      <w:r>
-        <w:rPr>
-          <w:rFonts w:ascii="Times New Roman" w:hAnsi="Times New Roman" w:cs="Times New Roman"/>
-        </w:rPr>
-        <w:t xml:space="preserve">technical lead </w:t>
-      </w:r>
-      <w:r>
-        <w:rPr>
-          <w:rFonts w:ascii="Times New Roman" w:hAnsi="Times New Roman" w:cs="Times New Roman"/>
-        </w:rPr>
-        <w:t>and HL7 SME, translating business needs into technical requirements for a global team, ensuring task accuracy, and receiving the “Delivery Excellence Award</w:t>
-      </w:r>
-      <w:r>
-        <w:rPr>
-          <w:rFonts w:ascii="Times New Roman" w:hAnsi="Times New Roman" w:cs="Times New Roman"/>
-        </w:rPr>
-        <w:t>.”</w:t>
+        <w:t>Served as the client-facing technical lead and HL7 SME, translating business needs into technical requirements for a global team, ensuring task accuracy, and receiving the “Delivery Excellence Award.”</w:t>
       </w:r>
       <w:r>
         <w:rPr>
@@ -1552,13 +1502,7 @@
         <w:rPr>
           <w:rFonts w:ascii="Times New Roman" w:hAnsi="Times New Roman" w:cs="Times New Roman"/>
         </w:rPr>
-        <w:t>Designed and implemented a government system for SMS and voice campaigns, facilitating urgent notifications to hundreds of thousands of American citizens</w:t>
-      </w:r>
-      <w:r>
-        <w:rPr>
-          <w:rFonts w:ascii="Times New Roman" w:hAnsi="Times New Roman" w:cs="Times New Roman"/>
-        </w:rPr>
-        <w:t>.</w:t>
+        <w:t>Designed and implemented a government system for SMS and voice campaigns, facilitating urgent notifications to hundreds of thousands of American citizens.</w:t>
       </w:r>
       <w:r>
         <w:rPr>
@@ -1612,13 +1556,7 @@
         <w:rPr>
           <w:rFonts w:ascii="Times New Roman" w:hAnsi="Times New Roman" w:cs="Times New Roman"/>
         </w:rPr>
-        <w:t xml:space="preserve"> real-time performance metrics through Looker.</w:t>
-      </w:r>
-      <w:r>
-        <w:rPr>
-          <w:rFonts w:ascii="Times New Roman" w:hAnsi="Times New Roman" w:cs="Times New Roman"/>
-        </w:rPr>
-        <w:t xml:space="preserve"> </w:t>
+        <w:t xml:space="preserve"> real-time performance metrics through Looker. </w:t>
       </w:r>
       <w:r>
         <w:rPr>
@@ -1651,37 +1589,7 @@
         <w:rPr>
           <w:rFonts w:ascii="Times New Roman" w:hAnsi="Times New Roman" w:cs="Times New Roman"/>
         </w:rPr>
-        <w:t xml:space="preserve">Architected and developed an API service to imitate a human authenticating with Blackbaud’s SKY API. Enabling scheduled programmatic SKY API integration that would otherwise require human intervention. </w:t>
-      </w:r>
-      <w:r>
-        <w:rPr>
-          <w:rFonts w:ascii="Times New Roman" w:hAnsi="Times New Roman" w:cs="Times New Roman"/>
-        </w:rPr>
-        <w:t>U</w:t>
-      </w:r>
-      <w:r>
-        <w:rPr>
-          <w:rFonts w:ascii="Times New Roman" w:hAnsi="Times New Roman" w:cs="Times New Roman"/>
-        </w:rPr>
-        <w:t>sing Kube</w:t>
-      </w:r>
-      <w:r>
-        <w:rPr>
-          <w:rFonts w:ascii="Times New Roman" w:hAnsi="Times New Roman" w:cs="Times New Roman"/>
-        </w:rPr>
-        <w:t>rnetes</w:t>
-      </w:r>
-      <w:r>
-        <w:rPr>
-          <w:rFonts w:ascii="Times New Roman" w:hAnsi="Times New Roman" w:cs="Times New Roman"/>
-        </w:rPr>
-        <w:t xml:space="preserve"> to manage containerized applications and TF to streamline cloud infrastructure provisioning</w:t>
-      </w:r>
-      <w:r>
-        <w:rPr>
-          <w:rFonts w:ascii="Times New Roman" w:hAnsi="Times New Roman" w:cs="Times New Roman"/>
-        </w:rPr>
-        <w:t>.</w:t>
+        <w:t>Architected and developed an API service to imitate a human authenticating with Blackbaud’s SKY API. Enabling scheduled programmatic SKY API integration that would otherwise require human intervention. Using Kubernetes to manage containerized applications and TF to streamline cloud infrastructure provisioning.</w:t>
       </w:r>
       <w:r>
         <w:rPr>
@@ -1944,13 +1852,7 @@
         <w:rPr>
           <w:rFonts w:ascii="Times New Roman" w:hAnsi="Times New Roman" w:cs="Times New Roman"/>
         </w:rPr>
-        <w:t>deployment models, including locally on-device.</w:t>
-      </w:r>
-      <w:r>
-        <w:rPr>
-          <w:rFonts w:ascii="Times New Roman" w:hAnsi="Times New Roman" w:cs="Times New Roman"/>
-        </w:rPr>
-        <w:t xml:space="preserve"> Deployed to scale nationally by NYC, NYS, AZ, PA, and NV.</w:t>
+        <w:t>deployment models, including locally on-device. Deployed to scale nationally by NYC, NYS, AZ, PA, and NV.</w:t>
       </w:r>
     </w:p>
     <w:p>
@@ -1973,19 +1875,17 @@
         </w:rPr>
         <w:t xml:space="preserve">Researched, designed, and implemented a methodology to calculate the distance to assets from non-stereoscopic images. Ensured deduplication of </w:t>
       </w:r>
-      <w:proofErr w:type="gramStart"/>
-      <w:r>
-        <w:rPr>
-          <w:rFonts w:ascii="Times New Roman" w:hAnsi="Times New Roman" w:cs="Times New Roman"/>
-        </w:rPr>
-        <w:t>same-asset</w:t>
-      </w:r>
-      <w:proofErr w:type="gramEnd"/>
-      <w:r>
-        <w:rPr>
-          <w:rFonts w:ascii="Times New Roman" w:hAnsi="Times New Roman" w:cs="Times New Roman"/>
-        </w:rPr>
-        <w:t xml:space="preserve"> across multiple photos. </w:t>
+      <w:r>
+        <w:rPr>
+          <w:rFonts w:ascii="Times New Roman" w:hAnsi="Times New Roman" w:cs="Times New Roman"/>
+        </w:rPr>
+        <w:t xml:space="preserve">the same </w:t>
+      </w:r>
+      <w:r>
+        <w:rPr>
+          <w:rFonts w:ascii="Times New Roman" w:hAnsi="Times New Roman" w:cs="Times New Roman"/>
+        </w:rPr>
+        <w:t xml:space="preserve">asset across multiple photos. </w:t>
       </w:r>
     </w:p>
     <w:p>
@@ -2159,7 +2059,7 @@
           <w:iCs/>
         </w:rPr>
       </w:pPr>
-      <w:hyperlink r:id="rId8" w:history="1">
+      <w:hyperlink r:id="rId9" w:history="1">
         <w:r>
           <w:rPr>
             <w:rStyle w:val="Hyperlink"/>
@@ -2181,7 +2081,18 @@
             <w:i/>
             <w:iCs/>
           </w:rPr>
-          <w:t>danielkiselev</w:t>
+          <w:t>danielkisele</w:t>
+        </w:r>
+        <w:r>
+          <w:rPr>
+            <w:rStyle w:val="Hyperlink"/>
+            <w:rFonts w:ascii="Times New Roman" w:hAnsi="Times New Roman" w:cs="Times New Roman"/>
+            <w:b/>
+            <w:bCs/>
+            <w:i/>
+            <w:iCs/>
+          </w:rPr>
+          <w:t>v</w:t>
         </w:r>
         <w:proofErr w:type="spellEnd"/>
       </w:hyperlink>
@@ -2309,13 +2220,19 @@
         <w:rPr>
           <w:rFonts w:ascii="Times New Roman" w:hAnsi="Times New Roman" w:cs="Times New Roman"/>
         </w:rPr>
-        <w:t>Developed web</w:t>
-      </w:r>
-      <w:r>
-        <w:rPr>
-          <w:rFonts w:ascii="Times New Roman" w:hAnsi="Times New Roman" w:cs="Times New Roman"/>
-        </w:rPr>
-        <w:t xml:space="preserve"> scraper to acquire airline data, assessing airport traffic to predict ride-share surge pricing.</w:t>
+        <w:t xml:space="preserve">Developed </w:t>
+      </w:r>
+      <w:r>
+        <w:rPr>
+          <w:rFonts w:ascii="Times New Roman" w:hAnsi="Times New Roman" w:cs="Times New Roman"/>
+        </w:rPr>
+        <w:t xml:space="preserve">a </w:t>
+      </w:r>
+      <w:r>
+        <w:rPr>
+          <w:rFonts w:ascii="Times New Roman" w:hAnsi="Times New Roman" w:cs="Times New Roman"/>
+        </w:rPr>
+        <w:t>web scraper to acquire airline data, assessing airport traffic to predict ride-share surge pricing.</w:t>
       </w:r>
     </w:p>
     <w:p>
@@ -2334,25 +2251,7 @@
         <w:rPr>
           <w:rFonts w:ascii="Times New Roman" w:hAnsi="Times New Roman" w:cs="Times New Roman"/>
         </w:rPr>
-        <w:t>Accredited for</w:t>
-      </w:r>
-      <w:r>
-        <w:rPr>
-          <w:rFonts w:ascii="Times New Roman" w:hAnsi="Times New Roman" w:cs="Times New Roman"/>
-        </w:rPr>
-        <w:t xml:space="preserve"> </w:t>
-      </w:r>
-      <w:r>
-        <w:rPr>
-          <w:rFonts w:ascii="Times New Roman" w:hAnsi="Times New Roman" w:cs="Times New Roman"/>
-        </w:rPr>
-        <w:t>b</w:t>
-      </w:r>
-      <w:r>
-        <w:rPr>
-          <w:rFonts w:ascii="Times New Roman" w:hAnsi="Times New Roman" w:cs="Times New Roman"/>
-        </w:rPr>
-        <w:t>est use of GCP API (Google) and Frankenstein Award for best use of multiple APIs (FactSet).</w:t>
+        <w:t>Accredited for best use of GCP API (Google) and Frankenstein Award for best use of multiple APIs (FactSet).</w:t>
       </w:r>
     </w:p>
     <w:p>
@@ -2390,25 +2289,7 @@
         <w:rPr>
           <w:rFonts w:ascii="Times New Roman" w:hAnsi="Times New Roman" w:cs="Times New Roman"/>
         </w:rPr>
-        <w:t>Developed a compiler to reduce C programs into 3-address code, identifying and removing redundant operations using a control flow graph and local value numbering</w:t>
-      </w:r>
-      <w:r>
-        <w:rPr>
-          <w:rFonts w:ascii="Times New Roman" w:hAnsi="Times New Roman" w:cs="Times New Roman"/>
-        </w:rPr>
-        <w:t xml:space="preserve">. Improving execution time while lowering </w:t>
-      </w:r>
-      <w:r>
-        <w:rPr>
-          <w:rFonts w:ascii="Times New Roman" w:hAnsi="Times New Roman" w:cs="Times New Roman"/>
-        </w:rPr>
-        <w:t>memory requirements</w:t>
-      </w:r>
-      <w:r>
-        <w:rPr>
-          <w:rFonts w:ascii="Times New Roman" w:hAnsi="Times New Roman" w:cs="Times New Roman"/>
-        </w:rPr>
-        <w:t xml:space="preserve"> of C code.</w:t>
+        <w:t>Developed a compiler that reduced C programs to 3-address code by removing redundant operations with control flow and local value numbering, improving execution time and lowering memory use.</w:t>
       </w:r>
     </w:p>
     <w:p>
@@ -2664,14 +2545,9 @@
       </w:r>
     </w:p>
     <w:sectPr>
-      <w:headerReference w:type="even" r:id="rId9"/>
       <w:headerReference w:type="default" r:id="rId10"/>
-      <w:footerReference w:type="even" r:id="rId11"/>
-      <w:footerReference w:type="default" r:id="rId12"/>
-      <w:headerReference w:type="first" r:id="rId13"/>
-      <w:footerReference w:type="first" r:id="rId14"/>
       <w:pgSz w:w="12240" w:h="15840"/>
-      <w:pgMar w:top="720" w:right="720" w:bottom="720" w:left="720" w:header="288" w:footer="0" w:gutter="0"/>
+      <w:pgMar w:top="720" w:right="720" w:bottom="720" w:left="720" w:header="144" w:footer="0" w:gutter="0"/>
       <w:cols w:space="720"/>
       <w:docGrid w:linePitch="326"/>
     </w:sectPr>
@@ -2698,36 +2574,6 @@
 </w:endnotes>
 </file>
 
-<file path=word/footer1.xml><?xml version="1.0" encoding="utf-8"?>
-<w:ftr xmlns:wpc="http://schemas.microsoft.com/office/word/2010/wordprocessingCanvas" xmlns:cx="http://schemas.microsoft.com/office/drawing/2014/chartex" xmlns:cx1="http://schemas.microsoft.com/office/drawing/2015/9/8/chartex" xmlns:cx2="http://schemas.microsoft.com/office/drawing/2015/10/21/chartex" xmlns:cx3="http://schemas.microsoft.com/office/drawing/2016/5/9/chartex" xmlns:cx4="http://schemas.microsoft.com/office/drawing/2016/5/10/chartex" xmlns:cx5="http://schemas.microsoft.com/office/drawing/2016/5/11/chartex" xmlns:cx6="http://schemas.microsoft.com/office/drawing/2016/5/12/chartex" xmlns:cx7="http://schemas.microsoft.com/office/drawing/2016/5/13/chartex" xmlns:cx8="http://schemas.microsoft.com/office/drawing/2016/5/14/chartex" xmlns:mc="http://schemas.openxmlformats.org/markup-compatibility/2006" xmlns:aink="http://schemas.microsoft.com/office/drawing/2016/ink" xmlns:am3d="http://schemas.microsoft.com/office/drawing/2017/model3d" xmlns:o="urn:schemas-microsoft-com:office:office" xmlns:oel="http://schemas.microsoft.com/office/2019/extlst" xmlns:r="http://schemas.openxmlformats.org/officeDocument/2006/relationships" xmlns:m="http://schemas.openxmlformats.org/officeDocument/2006/math" xmlns:v="urn:schemas-microsoft-com:vml" xmlns:wp14="http://schemas.microsoft.com/office/word/2010/wordprocessingDrawing" xmlns:wp="http://schemas.openxmlformats.org/drawingml/2006/wordprocessingDrawing" xmlns:w10="urn:schemas-microsoft-com:office:word" xmlns:w="http://schemas.openxmlformats.org/wordprocessingml/2006/main" xmlns:w14="http://schemas.microsoft.com/office/word/2010/wordml" xmlns:w15="http://schemas.microsoft.com/office/word/2012/wordml" xmlns:w16cex="http://schemas.microsoft.com/office/word/2018/wordml/cex" xmlns:w16cid="http://schemas.microsoft.com/office/word/2016/wordml/cid" xmlns:w16="http://schemas.microsoft.com/office/word/2018/wordml" xmlns:w16du="http://schemas.microsoft.com/office/word/2023/wordml/word16du" xmlns:w16sdtdh="http://schemas.microsoft.com/office/word/2020/wordml/sdtdatahash" xmlns:w16sdtfl="http://schemas.microsoft.com/office/word/2024/wordml/sdtformatlock" xmlns:w16se="http://schemas.microsoft.com/office/word/2015/wordml/symex" xmlns:wpg="http://schemas.microsoft.com/office/word/2010/wordprocessingGroup" xmlns:wpi="http://schemas.microsoft.com/office/word/2010/wordprocessingInk" xmlns:wne="http://schemas.microsoft.com/office/word/2006/wordml" xmlns:wps="http://schemas.microsoft.com/office/word/2010/wordprocessingShape" mc:Ignorable="w14 w15 w16se w16cid w16 w16cex w16sdtdh w16sdtfl w16du wp14">
-  <w:p>
-    <w:pPr>
-      <w:pStyle w:val="Footer"/>
-    </w:pPr>
-  </w:p>
-</w:ftr>
-</file>
-
-<file path=word/footer2.xml><?xml version="1.0" encoding="utf-8"?>
-<w:ftr xmlns:wpc="http://schemas.microsoft.com/office/word/2010/wordprocessingCanvas" xmlns:cx="http://schemas.microsoft.com/office/drawing/2014/chartex" xmlns:cx1="http://schemas.microsoft.com/office/drawing/2015/9/8/chartex" xmlns:cx2="http://schemas.microsoft.com/office/drawing/2015/10/21/chartex" xmlns:cx3="http://schemas.microsoft.com/office/drawing/2016/5/9/chartex" xmlns:cx4="http://schemas.microsoft.com/office/drawing/2016/5/10/chartex" xmlns:cx5="http://schemas.microsoft.com/office/drawing/2016/5/11/chartex" xmlns:cx6="http://schemas.microsoft.com/office/drawing/2016/5/12/chartex" xmlns:cx7="http://schemas.microsoft.com/office/drawing/2016/5/13/chartex" xmlns:cx8="http://schemas.microsoft.com/office/drawing/2016/5/14/chartex" xmlns:mc="http://schemas.openxmlformats.org/markup-compatibility/2006" xmlns:aink="http://schemas.microsoft.com/office/drawing/2016/ink" xmlns:am3d="http://schemas.microsoft.com/office/drawing/2017/model3d" xmlns:o="urn:schemas-microsoft-com:office:office" xmlns:oel="http://schemas.microsoft.com/office/2019/extlst" xmlns:r="http://schemas.openxmlformats.org/officeDocument/2006/relationships" xmlns:m="http://schemas.openxmlformats.org/officeDocument/2006/math" xmlns:v="urn:schemas-microsoft-com:vml" xmlns:wp14="http://schemas.microsoft.com/office/word/2010/wordprocessingDrawing" xmlns:wp="http://schemas.openxmlformats.org/drawingml/2006/wordprocessingDrawing" xmlns:w10="urn:schemas-microsoft-com:office:word" xmlns:w="http://schemas.openxmlformats.org/wordprocessingml/2006/main" xmlns:w14="http://schemas.microsoft.com/office/word/2010/wordml" xmlns:w15="http://schemas.microsoft.com/office/word/2012/wordml" xmlns:w16cex="http://schemas.microsoft.com/office/word/2018/wordml/cex" xmlns:w16cid="http://schemas.microsoft.com/office/word/2016/wordml/cid" xmlns:w16="http://schemas.microsoft.com/office/word/2018/wordml" xmlns:w16du="http://schemas.microsoft.com/office/word/2023/wordml/word16du" xmlns:w16sdtdh="http://schemas.microsoft.com/office/word/2020/wordml/sdtdatahash" xmlns:w16sdtfl="http://schemas.microsoft.com/office/word/2024/wordml/sdtformatlock" xmlns:w16se="http://schemas.microsoft.com/office/word/2015/wordml/symex" xmlns:wpg="http://schemas.microsoft.com/office/word/2010/wordprocessingGroup" xmlns:wpi="http://schemas.microsoft.com/office/word/2010/wordprocessingInk" xmlns:wne="http://schemas.microsoft.com/office/word/2006/wordml" xmlns:wps="http://schemas.microsoft.com/office/word/2010/wordprocessingShape" mc:Ignorable="w14 w15 w16se w16cid w16 w16cex w16sdtdh w16sdtfl w16du wp14">
-  <w:p>
-    <w:pPr>
-      <w:pStyle w:val="Footer"/>
-    </w:pPr>
-  </w:p>
-</w:ftr>
-</file>
-
-<file path=word/footer3.xml><?xml version="1.0" encoding="utf-8"?>
-<w:ftr xmlns:wpc="http://schemas.microsoft.com/office/word/2010/wordprocessingCanvas" xmlns:cx="http://schemas.microsoft.com/office/drawing/2014/chartex" xmlns:cx1="http://schemas.microsoft.com/office/drawing/2015/9/8/chartex" xmlns:cx2="http://schemas.microsoft.com/office/drawing/2015/10/21/chartex" xmlns:cx3="http://schemas.microsoft.com/office/drawing/2016/5/9/chartex" xmlns:cx4="http://schemas.microsoft.com/office/drawing/2016/5/10/chartex" xmlns:cx5="http://schemas.microsoft.com/office/drawing/2016/5/11/chartex" xmlns:cx6="http://schemas.microsoft.com/office/drawing/2016/5/12/chartex" xmlns:cx7="http://schemas.microsoft.com/office/drawing/2016/5/13/chartex" xmlns:cx8="http://schemas.microsoft.com/office/drawing/2016/5/14/chartex" xmlns:mc="http://schemas.openxmlformats.org/markup-compatibility/2006" xmlns:aink="http://schemas.microsoft.com/office/drawing/2016/ink" xmlns:am3d="http://schemas.microsoft.com/office/drawing/2017/model3d" xmlns:o="urn:schemas-microsoft-com:office:office" xmlns:oel="http://schemas.microsoft.com/office/2019/extlst" xmlns:r="http://schemas.openxmlformats.org/officeDocument/2006/relationships" xmlns:m="http://schemas.openxmlformats.org/officeDocument/2006/math" xmlns:v="urn:schemas-microsoft-com:vml" xmlns:wp14="http://schemas.microsoft.com/office/word/2010/wordprocessingDrawing" xmlns:wp="http://schemas.openxmlformats.org/drawingml/2006/wordprocessingDrawing" xmlns:w10="urn:schemas-microsoft-com:office:word" xmlns:w="http://schemas.openxmlformats.org/wordprocessingml/2006/main" xmlns:w14="http://schemas.microsoft.com/office/word/2010/wordml" xmlns:w15="http://schemas.microsoft.com/office/word/2012/wordml" xmlns:w16cex="http://schemas.microsoft.com/office/word/2018/wordml/cex" xmlns:w16cid="http://schemas.microsoft.com/office/word/2016/wordml/cid" xmlns:w16="http://schemas.microsoft.com/office/word/2018/wordml" xmlns:w16du="http://schemas.microsoft.com/office/word/2023/wordml/word16du" xmlns:w16sdtdh="http://schemas.microsoft.com/office/word/2020/wordml/sdtdatahash" xmlns:w16sdtfl="http://schemas.microsoft.com/office/word/2024/wordml/sdtformatlock" xmlns:w16se="http://schemas.microsoft.com/office/word/2015/wordml/symex" xmlns:wpg="http://schemas.microsoft.com/office/word/2010/wordprocessingGroup" xmlns:wpi="http://schemas.microsoft.com/office/word/2010/wordprocessingInk" xmlns:wne="http://schemas.microsoft.com/office/word/2006/wordml" xmlns:wps="http://schemas.microsoft.com/office/word/2010/wordprocessingShape" mc:Ignorable="w14 w15 w16se w16cid w16 w16cex w16sdtdh w16sdtfl w16du wp14">
-  <w:p>
-    <w:pPr>
-      <w:pStyle w:val="Footer"/>
-    </w:pPr>
-  </w:p>
-</w:ftr>
-</file>
-
 <file path=word/footnotes.xml><?xml version="1.0" encoding="utf-8"?>
 <w:footnotes xmlns:wpc="http://schemas.microsoft.com/office/word/2010/wordprocessingCanvas" xmlns:cx="http://schemas.microsoft.com/office/drawing/2014/chartex" xmlns:cx1="http://schemas.microsoft.com/office/drawing/2015/9/8/chartex" xmlns:cx2="http://schemas.microsoft.com/office/drawing/2015/10/21/chartex" xmlns:cx3="http://schemas.microsoft.com/office/drawing/2016/5/9/chartex" xmlns:cx4="http://schemas.microsoft.com/office/drawing/2016/5/10/chartex" xmlns:cx5="http://schemas.microsoft.com/office/drawing/2016/5/11/chartex" xmlns:cx6="http://schemas.microsoft.com/office/drawing/2016/5/12/chartex" xmlns:cx7="http://schemas.microsoft.com/office/drawing/2016/5/13/chartex" xmlns:cx8="http://schemas.microsoft.com/office/drawing/2016/5/14/chartex" xmlns:mc="http://schemas.openxmlformats.org/markup-compatibility/2006" xmlns:aink="http://schemas.microsoft.com/office/drawing/2016/ink" xmlns:am3d="http://schemas.microsoft.com/office/drawing/2017/model3d" xmlns:o="urn:schemas-microsoft-com:office:office" xmlns:oel="http://schemas.microsoft.com/office/2019/extlst" xmlns:r="http://schemas.openxmlformats.org/officeDocument/2006/relationships" xmlns:m="http://schemas.openxmlformats.org/officeDocument/2006/math" xmlns:v="urn:schemas-microsoft-com:vml" xmlns:wp14="http://schemas.microsoft.com/office/word/2010/wordprocessingDrawing" xmlns:wp="http://schemas.openxmlformats.org/drawingml/2006/wordprocessingDrawing" xmlns:w10="urn:schemas-microsoft-com:office:word" xmlns:w="http://schemas.openxmlformats.org/wordprocessingml/2006/main" xmlns:w14="http://schemas.microsoft.com/office/word/2010/wordml" xmlns:w15="http://schemas.microsoft.com/office/word/2012/wordml" xmlns:w16cex="http://schemas.microsoft.com/office/word/2018/wordml/cex" xmlns:w16cid="http://schemas.microsoft.com/office/word/2016/wordml/cid" xmlns:w16="http://schemas.microsoft.com/office/word/2018/wordml" xmlns:w16du="http://schemas.microsoft.com/office/word/2023/wordml/word16du" xmlns:w16sdtdh="http://schemas.microsoft.com/office/word/2020/wordml/sdtdatahash" xmlns:w16sdtfl="http://schemas.microsoft.com/office/word/2024/wordml/sdtformatlock" xmlns:w16se="http://schemas.microsoft.com/office/word/2015/wordml/symex" xmlns:wpg="http://schemas.microsoft.com/office/word/2010/wordprocessingGroup" xmlns:wpi="http://schemas.microsoft.com/office/word/2010/wordprocessingInk" xmlns:wne="http://schemas.microsoft.com/office/word/2006/wordml" xmlns:wps="http://schemas.microsoft.com/office/word/2010/wordprocessingShape" mc:Ignorable="w14 w15 w16se w16cid w16 w16cex w16sdtdh w16sdtfl w16du wp14">
   <w:footnote w:type="separator" w:id="-1">
@@ -2751,16 +2597,6 @@
 <w:hdr xmlns:wpc="http://schemas.microsoft.com/office/word/2010/wordprocessingCanvas" xmlns:cx="http://schemas.microsoft.com/office/drawing/2014/chartex" xmlns:cx1="http://schemas.microsoft.com/office/drawing/2015/9/8/chartex" xmlns:cx2="http://schemas.microsoft.com/office/drawing/2015/10/21/chartex" xmlns:cx3="http://schemas.microsoft.com/office/drawing/2016/5/9/chartex" xmlns:cx4="http://schemas.microsoft.com/office/drawing/2016/5/10/chartex" xmlns:cx5="http://schemas.microsoft.com/office/drawing/2016/5/11/chartex" xmlns:cx6="http://schemas.microsoft.com/office/drawing/2016/5/12/chartex" xmlns:cx7="http://schemas.microsoft.com/office/drawing/2016/5/13/chartex" xmlns:cx8="http://schemas.microsoft.com/office/drawing/2016/5/14/chartex" xmlns:mc="http://schemas.openxmlformats.org/markup-compatibility/2006" xmlns:aink="http://schemas.microsoft.com/office/drawing/2016/ink" xmlns:am3d="http://schemas.microsoft.com/office/drawing/2017/model3d" xmlns:o="urn:schemas-microsoft-com:office:office" xmlns:oel="http://schemas.microsoft.com/office/2019/extlst" xmlns:r="http://schemas.openxmlformats.org/officeDocument/2006/relationships" xmlns:m="http://schemas.openxmlformats.org/officeDocument/2006/math" xmlns:v="urn:schemas-microsoft-com:vml" xmlns:wp14="http://schemas.microsoft.com/office/word/2010/wordprocessingDrawing" xmlns:wp="http://schemas.openxmlformats.org/drawingml/2006/wordprocessingDrawing" xmlns:w10="urn:schemas-microsoft-com:office:word" xmlns:w="http://schemas.openxmlformats.org/wordprocessingml/2006/main" xmlns:w14="http://schemas.microsoft.com/office/word/2010/wordml" xmlns:w15="http://schemas.microsoft.com/office/word/2012/wordml" xmlns:w16cex="http://schemas.microsoft.com/office/word/2018/wordml/cex" xmlns:w16cid="http://schemas.microsoft.com/office/word/2016/wordml/cid" xmlns:w16="http://schemas.microsoft.com/office/word/2018/wordml" xmlns:w16du="http://schemas.microsoft.com/office/word/2023/wordml/word16du" xmlns:w16sdtdh="http://schemas.microsoft.com/office/word/2020/wordml/sdtdatahash" xmlns:w16sdtfl="http://schemas.microsoft.com/office/word/2024/wordml/sdtformatlock" xmlns:w16se="http://schemas.microsoft.com/office/word/2015/wordml/symex" xmlns:wpg="http://schemas.microsoft.com/office/word/2010/wordprocessingGroup" xmlns:wpi="http://schemas.microsoft.com/office/word/2010/wordprocessingInk" xmlns:wne="http://schemas.microsoft.com/office/word/2006/wordml" xmlns:wps="http://schemas.microsoft.com/office/word/2010/wordprocessingShape" mc:Ignorable="w14 w15 w16se w16cid w16 w16cex w16sdtdh w16sdtfl w16du wp14">
   <w:p>
     <w:pPr>
-      <w:pStyle w:val="Header"/>
-    </w:pPr>
-  </w:p>
-</w:hdr>
-</file>
-
-<file path=word/header2.xml><?xml version="1.0" encoding="utf-8"?>
-<w:hdr xmlns:wpc="http://schemas.microsoft.com/office/word/2010/wordprocessingCanvas" xmlns:cx="http://schemas.microsoft.com/office/drawing/2014/chartex" xmlns:cx1="http://schemas.microsoft.com/office/drawing/2015/9/8/chartex" xmlns:cx2="http://schemas.microsoft.com/office/drawing/2015/10/21/chartex" xmlns:cx3="http://schemas.microsoft.com/office/drawing/2016/5/9/chartex" xmlns:cx4="http://schemas.microsoft.com/office/drawing/2016/5/10/chartex" xmlns:cx5="http://schemas.microsoft.com/office/drawing/2016/5/11/chartex" xmlns:cx6="http://schemas.microsoft.com/office/drawing/2016/5/12/chartex" xmlns:cx7="http://schemas.microsoft.com/office/drawing/2016/5/13/chartex" xmlns:cx8="http://schemas.microsoft.com/office/drawing/2016/5/14/chartex" xmlns:mc="http://schemas.openxmlformats.org/markup-compatibility/2006" xmlns:aink="http://schemas.microsoft.com/office/drawing/2016/ink" xmlns:am3d="http://schemas.microsoft.com/office/drawing/2017/model3d" xmlns:o="urn:schemas-microsoft-com:office:office" xmlns:oel="http://schemas.microsoft.com/office/2019/extlst" xmlns:r="http://schemas.openxmlformats.org/officeDocument/2006/relationships" xmlns:m="http://schemas.openxmlformats.org/officeDocument/2006/math" xmlns:v="urn:schemas-microsoft-com:vml" xmlns:wp14="http://schemas.microsoft.com/office/word/2010/wordprocessingDrawing" xmlns:wp="http://schemas.openxmlformats.org/drawingml/2006/wordprocessingDrawing" xmlns:w10="urn:schemas-microsoft-com:office:word" xmlns:w="http://schemas.openxmlformats.org/wordprocessingml/2006/main" xmlns:w14="http://schemas.microsoft.com/office/word/2010/wordml" xmlns:w15="http://schemas.microsoft.com/office/word/2012/wordml" xmlns:w16cex="http://schemas.microsoft.com/office/word/2018/wordml/cex" xmlns:w16cid="http://schemas.microsoft.com/office/word/2016/wordml/cid" xmlns:w16="http://schemas.microsoft.com/office/word/2018/wordml" xmlns:w16du="http://schemas.microsoft.com/office/word/2023/wordml/word16du" xmlns:w16sdtdh="http://schemas.microsoft.com/office/word/2020/wordml/sdtdatahash" xmlns:w16sdtfl="http://schemas.microsoft.com/office/word/2024/wordml/sdtformatlock" xmlns:w16se="http://schemas.microsoft.com/office/word/2015/wordml/symex" xmlns:wpg="http://schemas.microsoft.com/office/word/2010/wordprocessingGroup" xmlns:wpi="http://schemas.microsoft.com/office/word/2010/wordprocessingInk" xmlns:wne="http://schemas.microsoft.com/office/word/2006/wordml" xmlns:wps="http://schemas.microsoft.com/office/word/2010/wordprocessingShape" mc:Ignorable="w14 w15 w16se w16cid w16 w16cex w16sdtdh w16sdtfl w16du wp14">
-  <w:p>
-    <w:pPr>
       <w:pStyle w:val="Body"/>
       <w:spacing w:after="0" w:line="240" w:lineRule="auto"/>
       <w:rPr>
@@ -2826,45 +2662,9 @@
           <w:szCs w:val="21"/>
           <w:u w:val="none"/>
         </w:rPr>
-        <w:t>linkedin.com/in/</w:t>
-      </w:r>
-      <w:proofErr w:type="spellStart"/>
-      <w:r>
-        <w:rPr>
-          <w:rStyle w:val="Hyperlink"/>
-          <w:rFonts w:ascii="Times New Roman" w:hAnsi="Times New Roman" w:cs="Times New Roman"/>
-          <w:i/>
-          <w:iCs/>
-          <w:sz w:val="21"/>
-          <w:szCs w:val="21"/>
-          <w:u w:val="none"/>
-        </w:rPr>
-        <w:t>dankiselev</w:t>
-      </w:r>
-      <w:proofErr w:type="spellEnd"/>
-      <w:r>
-        <w:rPr>
-          <w:rStyle w:val="Hyperlink"/>
-          <w:rFonts w:ascii="Times New Roman" w:hAnsi="Times New Roman" w:cs="Times New Roman"/>
-          <w:i/>
-          <w:iCs/>
-          <w:sz w:val="21"/>
-          <w:szCs w:val="21"/>
-          <w:u w:val="none"/>
-        </w:rPr>
-        <w:t>/</w:t>
+        <w:t>linkedin.com/in/dankiselev/</w:t>
       </w:r>
     </w:hyperlink>
-  </w:p>
-</w:hdr>
-</file>
-
-<file path=word/header3.xml><?xml version="1.0" encoding="utf-8"?>
-<w:hdr xmlns:wpc="http://schemas.microsoft.com/office/word/2010/wordprocessingCanvas" xmlns:cx="http://schemas.microsoft.com/office/drawing/2014/chartex" xmlns:cx1="http://schemas.microsoft.com/office/drawing/2015/9/8/chartex" xmlns:cx2="http://schemas.microsoft.com/office/drawing/2015/10/21/chartex" xmlns:cx3="http://schemas.microsoft.com/office/drawing/2016/5/9/chartex" xmlns:cx4="http://schemas.microsoft.com/office/drawing/2016/5/10/chartex" xmlns:cx5="http://schemas.microsoft.com/office/drawing/2016/5/11/chartex" xmlns:cx6="http://schemas.microsoft.com/office/drawing/2016/5/12/chartex" xmlns:cx7="http://schemas.microsoft.com/office/drawing/2016/5/13/chartex" xmlns:cx8="http://schemas.microsoft.com/office/drawing/2016/5/14/chartex" xmlns:mc="http://schemas.openxmlformats.org/markup-compatibility/2006" xmlns:aink="http://schemas.microsoft.com/office/drawing/2016/ink" xmlns:am3d="http://schemas.microsoft.com/office/drawing/2017/model3d" xmlns:o="urn:schemas-microsoft-com:office:office" xmlns:oel="http://schemas.microsoft.com/office/2019/extlst" xmlns:r="http://schemas.openxmlformats.org/officeDocument/2006/relationships" xmlns:m="http://schemas.openxmlformats.org/officeDocument/2006/math" xmlns:v="urn:schemas-microsoft-com:vml" xmlns:wp14="http://schemas.microsoft.com/office/word/2010/wordprocessingDrawing" xmlns:wp="http://schemas.openxmlformats.org/drawingml/2006/wordprocessingDrawing" xmlns:w10="urn:schemas-microsoft-com:office:word" xmlns:w="http://schemas.openxmlformats.org/wordprocessingml/2006/main" xmlns:w14="http://schemas.microsoft.com/office/word/2010/wordml" xmlns:w15="http://schemas.microsoft.com/office/word/2012/wordml" xmlns:w16cex="http://schemas.microsoft.com/office/word/2018/wordml/cex" xmlns:w16cid="http://schemas.microsoft.com/office/word/2016/wordml/cid" xmlns:w16="http://schemas.microsoft.com/office/word/2018/wordml" xmlns:w16du="http://schemas.microsoft.com/office/word/2023/wordml/word16du" xmlns:w16sdtdh="http://schemas.microsoft.com/office/word/2020/wordml/sdtdatahash" xmlns:w16sdtfl="http://schemas.microsoft.com/office/word/2024/wordml/sdtformatlock" xmlns:w16se="http://schemas.microsoft.com/office/word/2015/wordml/symex" xmlns:wpg="http://schemas.microsoft.com/office/word/2010/wordprocessingGroup" xmlns:wpi="http://schemas.microsoft.com/office/word/2010/wordprocessingInk" xmlns:wne="http://schemas.microsoft.com/office/word/2006/wordml" xmlns:wps="http://schemas.microsoft.com/office/word/2010/wordprocessingShape" mc:Ignorable="w14 w15 w16se w16cid w16 w16cex w16sdtdh w16sdtfl w16du wp14">
-  <w:p>
-    <w:pPr>
-      <w:pStyle w:val="Header"/>
-    </w:pPr>
   </w:p>
 </w:hdr>
 </file>

</xml_diff>